<commit_message>
Start final discipline 1.10.3
</commit_message>
<xml_diff>
--- a/09.03.01/Дисциплины/ИНМиТ_ИТиАП_09.03.01_Д1.10.3_Построение масштабируемых сетей.docx
+++ b/09.03.01/Дисциплины/ИНМиТ_ИТиАП_09.03.01_Д1.10.3_Построение масштабируемых сетей.docx
@@ -6,8 +6,6 @@
       <w:pPr>
         <w:jc w:val="center"/>
       </w:pPr>
-      <w:bookmarkStart w:id="0" w:name="_GoBack"/>
-      <w:bookmarkEnd w:id="0"/>
       <w:r>
         <w:t>МИНИСТЕРСТВО ОБРАЗОВАНИЯ И НАУКИ РОССИЙСКОЙ ФЕДЕРАЦИИ</w:t>
       </w:r>
@@ -633,7 +631,6 @@
               </w:rPr>
               <w:t xml:space="preserve">   </w:t>
             </w:r>
-            <w:proofErr w:type="spellStart"/>
             <w:r>
               <w:rPr>
                 <w:b/>
@@ -643,7 +640,6 @@
               </w:rPr>
               <w:t>бакалавриат</w:t>
             </w:r>
-            <w:proofErr w:type="spellEnd"/>
           </w:p>
         </w:tc>
         <w:tc>
@@ -694,30 +690,8 @@
               <w:rPr>
                 <w:b/>
               </w:rPr>
-              <w:t xml:space="preserve">Реквизиты приказа </w:t>
+              <w:t>Реквизиты приказа Минобрнауки РФ об утверждении  ФГОС ВО</w:t>
             </w:r>
-            <w:proofErr w:type="spellStart"/>
-            <w:r>
-              <w:rPr>
-                <w:b/>
-              </w:rPr>
-              <w:t>Минобрнауки</w:t>
-            </w:r>
-            <w:proofErr w:type="spellEnd"/>
-            <w:r>
-              <w:rPr>
-                <w:b/>
-              </w:rPr>
-              <w:t xml:space="preserve"> РФ об утверждении  ФГОС </w:t>
-            </w:r>
-            <w:proofErr w:type="gramStart"/>
-            <w:r>
-              <w:rPr>
-                <w:b/>
-              </w:rPr>
-              <w:t>ВО</w:t>
-            </w:r>
-            <w:proofErr w:type="gramEnd"/>
             <w:r>
               <w:t xml:space="preserve">: </w:t>
             </w:r>
@@ -943,21 +917,7 @@
               <w:rPr>
                 <w:b/>
               </w:rPr>
-              <w:t xml:space="preserve">№ </w:t>
-            </w:r>
-            <w:proofErr w:type="gramStart"/>
-            <w:r>
-              <w:rPr>
-                <w:b/>
-              </w:rPr>
-              <w:t>п</w:t>
-            </w:r>
-            <w:proofErr w:type="gramEnd"/>
-            <w:r>
-              <w:rPr>
-                <w:b/>
-              </w:rPr>
-              <w:t>/п</w:t>
+              <w:t>№ п/п</w:t>
             </w:r>
           </w:p>
         </w:tc>
@@ -1199,13 +1159,7 @@
               <w:jc w:val="center"/>
             </w:pPr>
             <w:r>
-              <w:t>Информационных технологий и автоматизации пр</w:t>
-            </w:r>
-            <w:r>
-              <w:t>о</w:t>
-            </w:r>
-            <w:r>
-              <w:t>ектирования</w:t>
+              <w:t>Информационных технологий и автоматизации проектирования</w:t>
             </w:r>
           </w:p>
         </w:tc>
@@ -1283,13 +1237,8 @@
       </w:r>
       <w:r>
         <w:tab/>
-        <w:t xml:space="preserve"> УМС </w:t>
-      </w:r>
-      <w:proofErr w:type="spellStart"/>
-      <w:r>
-        <w:t>ИНМиТ</w:t>
-      </w:r>
-      <w:proofErr w:type="spellEnd"/>
+        <w:t xml:space="preserve"> УМС ИНМиТ</w:t>
+      </w:r>
       <w:r>
         <w:tab/>
       </w:r>
@@ -1322,15 +1271,7 @@
         <w:jc w:val="both"/>
       </w:pPr>
       <w:r>
-        <w:t xml:space="preserve">Протокол № ______   от __________ </w:t>
-      </w:r>
-      <w:proofErr w:type="gramStart"/>
-      <w:r>
-        <w:t>г</w:t>
-      </w:r>
-      <w:proofErr w:type="gramEnd"/>
-      <w:r>
-        <w:t>.</w:t>
+        <w:t>Протокол № ______   от __________ г.</w:t>
       </w:r>
     </w:p>
     <w:p>
@@ -1359,13 +1300,8 @@
         <w:jc w:val="both"/>
       </w:pPr>
       <w:r>
-        <w:t xml:space="preserve">Н.Р. </w:t>
-      </w:r>
-      <w:proofErr w:type="spellStart"/>
-      <w:r>
-        <w:t>Спиричева</w:t>
-      </w:r>
-      <w:proofErr w:type="spellEnd"/>
+        <w:t>Н.Р. Спиричева</w:t>
+      </w:r>
     </w:p>
     <w:p>
       <w:pPr>
@@ -1468,7 +1404,7 @@
       <w:r>
         <w:instrText xml:space="preserve"> TC "</w:instrText>
       </w:r>
-      <w:bookmarkStart w:id="1" w:name="_Toc463805971"/>
+      <w:bookmarkStart w:id="0" w:name="_Toc463805971"/>
       <w:r>
         <w:rPr>
           <w:b/>
@@ -1477,7 +1413,7 @@
         </w:rPr>
         <w:instrText>ОБЩАЯ ХАРАКТЕРИСТИКА ДИСЦИПЛИНЫ</w:instrText>
       </w:r>
-      <w:bookmarkEnd w:id="1"/>
+      <w:bookmarkEnd w:id="0"/>
       <w:r>
         <w:instrText xml:space="preserve">" \f C \l "1" </w:instrText>
       </w:r>
@@ -1524,54 +1460,398 @@
         </w:rPr>
         <w:instrText xml:space="preserve"> TC "</w:instrText>
       </w:r>
-      <w:bookmarkStart w:id="2" w:name="_Toc463805972"/>
+      <w:bookmarkStart w:id="1" w:name="_Toc463805972"/>
       <w:r>
         <w:rPr>
           <w:b/>
           <w:iCs/>
         </w:rPr>
-        <w:instrText>Аннотация содержания дисц</w:instrText>
-      </w:r>
+        <w:instrText>Аннотация содержания дисциплины</w:instrText>
+      </w:r>
+      <w:bookmarkEnd w:id="1"/>
       <w:r>
         <w:rPr>
           <w:b/>
           <w:iCs/>
         </w:rPr>
-        <w:instrText>и</w:instrText>
+        <w:instrText xml:space="preserve">" \f C \l "2" </w:instrText>
       </w:r>
       <w:r>
         <w:rPr>
           <w:b/>
           <w:iCs/>
         </w:rPr>
-        <w:instrText>плины</w:instrText>
-      </w:r>
-      <w:bookmarkEnd w:id="2"/>
-      <w:r>
-        <w:rPr>
-          <w:b/>
-          <w:iCs/>
-        </w:rPr>
-        <w:instrText xml:space="preserve">" \f C \l "2" </w:instrText>
-      </w:r>
-      <w:r>
-        <w:rPr>
-          <w:b/>
-          <w:iCs/>
-        </w:rPr>
         <w:fldChar w:fldCharType="end"/>
       </w:r>
     </w:p>
     <w:p>
       <w:pPr>
-        <w:spacing w:line="360" w:lineRule="auto"/>
+        <w:ind w:firstLine="851"/>
+        <w:rPr>
+          <w:b/>
+        </w:rPr>
+      </w:pPr>
+      <w:r>
+        <w:rPr>
+          <w:b/>
+        </w:rPr>
+        <w:t>Место дисциплины в структуре модуля, связи с другими дисциплинами модуля:</w:t>
+      </w:r>
+    </w:p>
+    <w:p>
+      <w:pPr>
+        <w:jc w:val="both"/>
+        <w:rPr>
+          <w:bCs/>
+        </w:rPr>
+      </w:pPr>
+      <w:r>
+        <w:rPr>
+          <w:bCs/>
+        </w:rPr>
+        <w:t xml:space="preserve">Дисциплина </w:t>
+      </w:r>
+      <w:r>
+        <w:rPr>
+          <w:bCs/>
+        </w:rPr>
+        <w:t>«</w:t>
+      </w:r>
+      <w:r>
+        <w:rPr>
+          <w:bCs/>
+        </w:rPr>
+        <w:t>Построение масштабируемых сетей</w:t>
+      </w:r>
+      <w:r>
+        <w:rPr>
+          <w:bCs/>
+        </w:rPr>
+        <w:t>»</w:t>
+      </w:r>
+      <w:r>
+        <w:rPr>
+          <w:bCs/>
+        </w:rPr>
+        <w:t xml:space="preserve"> </w:t>
+      </w:r>
+      <w:r>
+        <w:rPr>
+          <w:bCs/>
+        </w:rPr>
+        <w:t xml:space="preserve">входит в </w:t>
+      </w:r>
+      <w:r>
+        <w:rPr>
+          <w:bCs/>
+        </w:rPr>
+        <w:t>базовую</w:t>
+      </w:r>
+      <w:r>
+        <w:rPr>
+          <w:bCs/>
+        </w:rPr>
+        <w:t xml:space="preserve"> часть образовательной программы в составе модуля </w:t>
+      </w:r>
+      <w:r>
+        <w:rPr>
+          <w:bCs/>
+        </w:rPr>
+        <w:t>«</w:t>
+      </w:r>
+      <w:r>
+        <w:t>Современные сетевые технологии</w:t>
+      </w:r>
+      <w:r>
+        <w:rPr>
+          <w:bCs/>
+        </w:rPr>
+        <w:t>»</w:t>
+      </w:r>
+      <w:r>
+        <w:rPr>
+          <w:bCs/>
+        </w:rPr>
+        <w:t xml:space="preserve">. Дисциплина направлена на подготовку в будущей профессиональной деятельности, при выполнении которой требуются знания и умения, </w:t>
+      </w:r>
+      <w:r>
+        <w:rPr>
+          <w:bCs/>
+        </w:rPr>
+        <w:t>необходимы</w:t>
+      </w:r>
+      <w:r>
+        <w:rPr>
+          <w:bCs/>
+        </w:rPr>
+        <w:t>е</w:t>
+      </w:r>
+      <w:r>
+        <w:rPr>
+          <w:bCs/>
+        </w:rPr>
+        <w:t xml:space="preserve"> для оптимизации сети, а также для создания распределенных сетей.</w:t>
+      </w:r>
+    </w:p>
+    <w:p>
+      <w:pPr>
+        <w:spacing w:before="60"/>
         <w:ind w:firstLine="720"/>
         <w:jc w:val="both"/>
         <w:rPr>
+          <w:b/>
+          <w:bCs/>
+        </w:rPr>
+      </w:pPr>
+      <w:r>
+        <w:rPr>
+          <w:b/>
+          <w:bCs/>
+        </w:rPr>
+        <w:t>Характеристика содержания дисциплины:</w:t>
+      </w:r>
+    </w:p>
+    <w:p>
+      <w:pPr>
+        <w:ind w:firstLine="720"/>
+        <w:jc w:val="both"/>
+        <w:rPr>
+          <w:bCs/>
+        </w:rPr>
+      </w:pPr>
+      <w:r>
+        <w:rPr>
+          <w:bCs/>
+        </w:rPr>
+        <w:t xml:space="preserve">В процессе изучения дисциплины рассматриваются следующие вопросы: </w:t>
+      </w:r>
+      <w:r>
+        <w:rPr>
+          <w:bCs/>
+        </w:rPr>
+        <w:t>настр</w:t>
+      </w:r>
+      <w:r>
+        <w:rPr>
+          <w:bCs/>
+        </w:rPr>
+        <w:t>ойка виртуальных локальных сетей</w:t>
+      </w:r>
+      <w:r>
+        <w:rPr>
+          <w:bCs/>
+        </w:rPr>
+        <w:t xml:space="preserve"> (VLAN), протокол Spanning Tree, протокол резе</w:t>
+      </w:r>
+      <w:r>
+        <w:rPr>
+          <w:bCs/>
+        </w:rPr>
+        <w:t xml:space="preserve">рвирования основного шлюза HSRP, </w:t>
+      </w:r>
+      <w:r>
+        <w:rPr>
+          <w:bCs/>
+        </w:rPr>
+        <w:t>протокол</w:t>
+      </w:r>
+      <w:r>
+        <w:rPr>
+          <w:bCs/>
+        </w:rPr>
+        <w:t>ы OSPF и EIGRP,</w:t>
+      </w:r>
+      <w:r>
+        <w:rPr>
+          <w:bCs/>
+        </w:rPr>
+        <w:t xml:space="preserve"> </w:t>
+      </w:r>
+      <w:r>
+        <w:rPr>
+          <w:bCs/>
+        </w:rPr>
+        <w:t>настр</w:t>
+      </w:r>
+      <w:r>
+        <w:rPr>
+          <w:bCs/>
+        </w:rPr>
+        <w:t>ойка трансляции</w:t>
+      </w:r>
+      <w:r>
+        <w:rPr>
+          <w:bCs/>
+        </w:rPr>
+        <w:t xml:space="preserve"> IP-адресов</w:t>
+      </w:r>
+      <w:r>
+        <w:rPr>
+          <w:bCs/>
+        </w:rPr>
+        <w:t xml:space="preserve"> (</w:t>
+      </w:r>
+      <w:r>
+        <w:rPr>
+          <w:bCs/>
+          <w:lang w:val="en-US"/>
+        </w:rPr>
+        <w:t>NAT</w:t>
+      </w:r>
+      <w:r>
+        <w:rPr>
+          <w:bCs/>
+        </w:rPr>
+        <w:t>)</w:t>
+      </w:r>
+      <w:r>
+        <w:rPr>
+          <w:bCs/>
+        </w:rPr>
+        <w:t>,</w:t>
+      </w:r>
+      <w:r>
+        <w:rPr>
+          <w:bCs/>
+        </w:rPr>
+        <w:t xml:space="preserve"> протоколы и технологии подключения к глобальной сети</w:t>
+      </w:r>
+      <w:r>
+        <w:rPr>
+          <w:bCs/>
+        </w:rPr>
+        <w:t>.</w:t>
+      </w:r>
+    </w:p>
+    <w:p>
+      <w:pPr>
+        <w:spacing w:before="60"/>
+        <w:ind w:firstLine="720"/>
+        <w:jc w:val="both"/>
+        <w:rPr>
+          <w:b/>
+          <w:bCs/>
+        </w:rPr>
+      </w:pPr>
+      <w:r>
+        <w:rPr>
+          <w:b/>
+          <w:bCs/>
+        </w:rPr>
+        <w:t>Характеристика методических особенностей дисциплины:</w:t>
+      </w:r>
+    </w:p>
+    <w:p>
+      <w:pPr>
+        <w:ind w:firstLine="720"/>
+        <w:jc w:val="both"/>
+        <w:rPr>
+          <w:bCs/>
+        </w:rPr>
+      </w:pPr>
+      <w:r>
+        <w:rPr>
+          <w:bCs/>
+        </w:rPr>
+        <w:t xml:space="preserve">Процесс изучения дисциплины включает лекции, лабораторные занятия и самостоятельную работу. Основные формы интерактивного обучения: обучения на основе опыта, проблемное обучение, работа в командах. В ходе изучения дисциплины студенты выполняют </w:t>
+      </w:r>
+      <w:r>
+        <w:rPr>
+          <w:bCs/>
+        </w:rPr>
+        <w:t>пять</w:t>
+      </w:r>
+      <w:r>
+        <w:rPr>
+          <w:bCs/>
+        </w:rPr>
+        <w:t xml:space="preserve"> лабораторных работ</w:t>
+      </w:r>
+      <w:r>
+        <w:rPr>
+          <w:bCs/>
+        </w:rPr>
+        <w:t xml:space="preserve"> и одну контрольную работу</w:t>
+      </w:r>
+      <w:r>
+        <w:rPr>
+          <w:bCs/>
+        </w:rPr>
+        <w:t xml:space="preserve">. </w:t>
+      </w:r>
+    </w:p>
+    <w:p>
+      <w:pPr>
+        <w:ind w:firstLine="720"/>
+        <w:jc w:val="both"/>
+        <w:rPr>
+          <w:bCs/>
+        </w:rPr>
+      </w:pPr>
+      <w:r>
+        <w:rPr>
+          <w:bCs/>
+        </w:rPr>
+        <w:t xml:space="preserve">Форма заключительного контроля при промежуточной аттестации – </w:t>
+      </w:r>
+      <w:r>
+        <w:rPr>
+          <w:bCs/>
+        </w:rPr>
+        <w:t>зачёт</w:t>
+      </w:r>
+      <w:r>
+        <w:rPr>
+          <w:bCs/>
+        </w:rPr>
+        <w:t>. Для проведения промежуточной аттестации по дисциплине разработаны фонд оценочных средств и балльно-рейтинговая система оценки учебной деятельности студентов.</w:t>
+      </w:r>
+    </w:p>
+    <w:p>
+      <w:pPr>
+        <w:ind w:firstLine="720"/>
+        <w:jc w:val="both"/>
+        <w:rPr>
           <w:bCs/>
           <w:caps/>
         </w:rPr>
       </w:pPr>
+      <w:r>
+        <w:rPr>
+          <w:bCs/>
+        </w:rPr>
+        <w:t xml:space="preserve">Оценка по дисциплине выставляется в системе БРС и носит интегрированный характер, учитывающий результаты оценивания участия студентов в аудиторных занятиях, качества и своевременности выполнения </w:t>
+      </w:r>
+      <w:r>
+        <w:rPr>
+          <w:bCs/>
+        </w:rPr>
+        <w:t>пяти</w:t>
+      </w:r>
+      <w:r>
+        <w:rPr>
+          <w:bCs/>
+        </w:rPr>
+        <w:t xml:space="preserve"> лабораторных работ, </w:t>
+      </w:r>
+      <w:r>
+        <w:rPr>
+          <w:bCs/>
+        </w:rPr>
+        <w:t xml:space="preserve">контрольной работы и </w:t>
+      </w:r>
+      <w:r>
+        <w:rPr>
+          <w:bCs/>
+        </w:rPr>
+        <w:t>зачёта</w:t>
+      </w:r>
+      <w:r>
+        <w:rPr>
+          <w:bCs/>
+        </w:rPr>
+        <w:t>.</w:t>
+      </w:r>
     </w:p>
     <w:p>
       <w:pPr>
@@ -1606,8 +1886,21 @@
       </w:r>
       <w:r>
         <w:rPr>
-          <w:b/>
           <w:iCs/>
+          <w:lang w:val="en-US"/>
+        </w:rPr>
+        <w:t xml:space="preserve"> – </w:t>
+      </w:r>
+      <w:r>
+        <w:rPr>
+          <w:iCs/>
+        </w:rPr>
+        <w:t>Русский.</w:t>
+      </w:r>
+      <w:r>
+        <w:rPr>
+          <w:b/>
+          <w:iCs/>
         </w:rPr>
         <w:fldChar w:fldCharType="begin"/>
       </w:r>
@@ -1618,7 +1911,7 @@
         </w:rPr>
         <w:instrText xml:space="preserve"> TC "</w:instrText>
       </w:r>
-      <w:bookmarkStart w:id="3" w:name="_Toc463805973"/>
+      <w:bookmarkStart w:id="2" w:name="_Toc463805973"/>
       <w:r>
         <w:rPr>
           <w:b/>
@@ -1626,7 +1919,7 @@
         </w:rPr>
         <w:instrText>Язык реализации программы</w:instrText>
       </w:r>
-      <w:bookmarkEnd w:id="3"/>
+      <w:bookmarkEnd w:id="2"/>
       <w:r>
         <w:rPr>
           <w:b/>
@@ -1671,79 +1964,601 @@
           <w:b/>
           <w:iCs/>
         </w:rPr>
-        <w:t xml:space="preserve">Планируемые результаты </w:t>
-      </w:r>
-      <w:proofErr w:type="gramStart"/>
+        <w:t>Планируемые результаты обучения по дисциплине</w:t>
+      </w:r>
       <w:r>
         <w:rPr>
           <w:b/>
           <w:iCs/>
         </w:rPr>
-        <w:t>обучения по дисциплине</w:t>
-      </w:r>
-      <w:proofErr w:type="gramEnd"/>
+        <w:fldChar w:fldCharType="begin"/>
+      </w:r>
       <w:r>
         <w:rPr>
           <w:b/>
           <w:iCs/>
         </w:rPr>
-        <w:fldChar w:fldCharType="begin"/>
-      </w:r>
+        <w:instrText xml:space="preserve"> TC "</w:instrText>
+      </w:r>
+      <w:bookmarkStart w:id="3" w:name="_Toc463805974"/>
       <w:r>
         <w:rPr>
           <w:b/>
           <w:iCs/>
         </w:rPr>
-        <w:instrText xml:space="preserve"> TC "</w:instrText>
-      </w:r>
-      <w:bookmarkStart w:id="4" w:name="_Toc463805974"/>
+        <w:instrText>Планируемые результаты обучения по дисциплине</w:instrText>
+      </w:r>
+      <w:bookmarkEnd w:id="3"/>
       <w:r>
         <w:rPr>
           <w:b/>
           <w:iCs/>
         </w:rPr>
-        <w:instrText>Планируемые р</w:instrText>
+        <w:instrText xml:space="preserve">" \f C \l "2" </w:instrText>
       </w:r>
       <w:r>
         <w:rPr>
           <w:b/>
           <w:iCs/>
         </w:rPr>
-        <w:instrText>е</w:instrText>
-      </w:r>
-      <w:r>
-        <w:rPr>
-          <w:b/>
+        <w:fldChar w:fldCharType="end"/>
+      </w:r>
+    </w:p>
+    <w:p>
+      <w:pPr>
+        <w:spacing w:before="60" w:after="60"/>
+        <w:ind w:left="964"/>
+        <w:jc w:val="both"/>
+        <w:rPr>
+          <w:bCs/>
+          <w:caps/>
+        </w:rPr>
+      </w:pPr>
+      <w:r>
+        <w:rPr>
           <w:iCs/>
         </w:rPr>
-        <w:instrText>зультаты обучения по дисциплине</w:instrText>
-      </w:r>
-      <w:bookmarkEnd w:id="4"/>
-      <w:r>
-        <w:rPr>
-          <w:b/>
-          <w:iCs/>
-        </w:rPr>
-        <w:instrText xml:space="preserve">" \f C \l "2" </w:instrText>
-      </w:r>
-      <w:r>
-        <w:rPr>
-          <w:b/>
-          <w:iCs/>
-        </w:rPr>
-        <w:fldChar w:fldCharType="end"/>
-      </w:r>
-    </w:p>
-    <w:p>
-      <w:pPr>
-        <w:spacing w:line="360" w:lineRule="auto"/>
-        <w:ind w:firstLine="720"/>
+        <w:t>Изучение дисциплины является этапом формирования у студента следующих компетенций:</w:t>
+      </w:r>
+    </w:p>
+    <w:tbl>
+      <w:tblPr>
+        <w:tblStyle w:val="a6"/>
+        <w:tblW w:w="0" w:type="auto"/>
+        <w:tblLook w:val="04A0" w:firstRow="1" w:lastRow="0" w:firstColumn="1" w:lastColumn="0" w:noHBand="0" w:noVBand="1"/>
+      </w:tblPr>
+      <w:tblGrid>
+        <w:gridCol w:w="9853"/>
+      </w:tblGrid>
+      <w:tr>
+        <w:trPr>
+          <w:cantSplit/>
+        </w:trPr>
+        <w:tc>
+          <w:tcPr>
+            <w:tcW w:w="9853" w:type="dxa"/>
+          </w:tcPr>
+          <w:p>
+            <w:r>
+              <w:t>ОПК-1: способность инсталлировать программное и аппаратное обеспечение для информационных и автоматизированных систем</w:t>
+            </w:r>
+          </w:p>
+        </w:tc>
+      </w:tr>
+      <w:tr>
+        <w:trPr>
+          <w:cantSplit/>
+        </w:trPr>
+        <w:tc>
+          <w:tcPr>
+            <w:tcW w:w="9853" w:type="dxa"/>
+          </w:tcPr>
+          <w:p>
+            <w:r>
+              <w:t xml:space="preserve">ОПК-3: способность разрабатывать бизнес-планы и технические задания на оснащение отделов, лабораторий, офисов компьютерным и сетевым оборудованием </w:t>
+            </w:r>
+          </w:p>
+        </w:tc>
+      </w:tr>
+      <w:tr>
+        <w:trPr>
+          <w:cantSplit/>
+        </w:trPr>
+        <w:tc>
+          <w:tcPr>
+            <w:tcW w:w="9853" w:type="dxa"/>
+          </w:tcPr>
+          <w:p>
+            <w:r>
+              <w:t>ОПК-4: способность участвовать в настройке и наладке программно- аппаратных комплексов</w:t>
+            </w:r>
+          </w:p>
+        </w:tc>
+      </w:tr>
+      <w:tr>
+        <w:trPr>
+          <w:cantSplit/>
+        </w:trPr>
+        <w:tc>
+          <w:tcPr>
+            <w:tcW w:w="9853" w:type="dxa"/>
+          </w:tcPr>
+          <w:p>
+            <w:r>
+              <w:t>ОПК-5: способность решать стандартные задачи профессиональной деятельности на основе информационной и библиографической культуры с применением информационно- коммуникационных технологий и с учетом основных требований информационной безопасности</w:t>
+            </w:r>
+          </w:p>
+        </w:tc>
+      </w:tr>
+      <w:tr>
+        <w:trPr>
+          <w:cantSplit/>
+        </w:trPr>
+        <w:tc>
+          <w:tcPr>
+            <w:tcW w:w="9853" w:type="dxa"/>
+          </w:tcPr>
+          <w:p>
+            <w:r>
+              <w:t xml:space="preserve">ПК-6: способность подключать и настраивать модули ЭВМ и периферийного оборудования </w:t>
+            </w:r>
+          </w:p>
+        </w:tc>
+      </w:tr>
+      <w:tr>
+        <w:trPr>
+          <w:cantSplit/>
+        </w:trPr>
+        <w:tc>
+          <w:tcPr>
+            <w:tcW w:w="9853" w:type="dxa"/>
+          </w:tcPr>
+          <w:p>
+            <w:r>
+              <w:t>ПК-7: способность проверять техническое состояние вычислительного оборудования и осуществлять необходимые профилактические процедуры</w:t>
+            </w:r>
+          </w:p>
+        </w:tc>
+      </w:tr>
+      <w:tr>
+        <w:trPr>
+          <w:cantSplit/>
+        </w:trPr>
+        <w:tc>
+          <w:tcPr>
+            <w:tcW w:w="9853" w:type="dxa"/>
+          </w:tcPr>
+          <w:p>
+            <w:r>
+              <w:t>ПК-8: способность составлять инструкции по эксплуатации оборудования</w:t>
+            </w:r>
+          </w:p>
+        </w:tc>
+      </w:tr>
+    </w:tbl>
+    <w:p>
+      <w:pPr>
+        <w:spacing w:before="60" w:after="60"/>
+        <w:ind w:left="964"/>
+        <w:jc w:val="both"/>
+        <w:rPr>
+          <w:bCs/>
+        </w:rPr>
+      </w:pPr>
+      <w:r>
+        <w:rPr>
+          <w:bCs/>
+        </w:rPr>
+        <w:t xml:space="preserve">Планируемый результат освоения дисциплины в составе названных компетенций: </w:t>
+      </w:r>
+    </w:p>
+    <w:p>
+      <w:pPr>
+        <w:spacing w:before="60" w:after="60"/>
+        <w:ind w:left="964"/>
+        <w:jc w:val="both"/>
+        <w:rPr>
+          <w:bCs/>
+        </w:rPr>
+      </w:pPr>
+      <w:r>
+        <w:rPr>
+          <w:bCs/>
+        </w:rPr>
+        <w:t xml:space="preserve">способность к проектированию, разработке вычислительных сетей, к организации рабочих мест, их техническому оснащению, к обеспечению работоспособности информационных систем. </w:t>
+      </w:r>
+    </w:p>
+    <w:p>
+      <w:pPr>
+        <w:spacing w:before="60" w:after="60"/>
+        <w:ind w:left="964"/>
+        <w:jc w:val="both"/>
+        <w:rPr>
+          <w:bCs/>
+        </w:rPr>
+      </w:pPr>
+      <w:r>
+        <w:rPr>
+          <w:bCs/>
+        </w:rPr>
+        <w:t>В результате изучения дисциплины студент должен:</w:t>
+      </w:r>
+    </w:p>
+    <w:p>
+      <w:pPr>
+        <w:spacing w:before="60" w:after="60"/>
+        <w:ind w:left="964"/>
+        <w:jc w:val="both"/>
+        <w:rPr>
+          <w:b/>
+          <w:bCs/>
+        </w:rPr>
+      </w:pPr>
+      <w:r>
+        <w:rPr>
+          <w:b/>
+          <w:bCs/>
+        </w:rPr>
+        <w:t>Знать и понимать:</w:t>
+      </w:r>
+    </w:p>
+    <w:p>
+      <w:pPr>
+        <w:numPr>
+          <w:ilvl w:val="0"/>
+          <w:numId w:val="28"/>
+        </w:numPr>
+        <w:ind w:hanging="357"/>
+        <w:jc w:val="both"/>
+        <w:rPr>
+          <w:bCs/>
+        </w:rPr>
+      </w:pPr>
+      <w:r>
+        <w:rPr>
+          <w:bCs/>
+        </w:rPr>
+        <w:lastRenderedPageBreak/>
+        <w:t>общие принципы функционирования вычислительных сетей, их классификацию и применение;</w:t>
+      </w:r>
+    </w:p>
+    <w:p>
+      <w:pPr>
+        <w:numPr>
+          <w:ilvl w:val="0"/>
+          <w:numId w:val="28"/>
+        </w:numPr>
+        <w:ind w:hanging="357"/>
+        <w:jc w:val="both"/>
+        <w:rPr>
+          <w:bCs/>
+        </w:rPr>
+      </w:pPr>
+      <w:r>
+        <w:rPr>
+          <w:bCs/>
+        </w:rPr>
+        <w:t>принципы многоуровневого подхода к разработке средств сетевого взаимодействия;</w:t>
+      </w:r>
+    </w:p>
+    <w:p>
+      <w:pPr>
+        <w:numPr>
+          <w:ilvl w:val="0"/>
+          <w:numId w:val="28"/>
+        </w:numPr>
+        <w:ind w:hanging="357"/>
+        <w:jc w:val="both"/>
+        <w:rPr>
+          <w:bCs/>
+        </w:rPr>
+      </w:pPr>
+      <w:r>
+        <w:rPr>
+          <w:bCs/>
+        </w:rPr>
+        <w:t>принципы работы основных сетевых протоколов;</w:t>
+      </w:r>
+    </w:p>
+    <w:p>
+      <w:pPr>
+        <w:numPr>
+          <w:ilvl w:val="0"/>
+          <w:numId w:val="28"/>
+        </w:numPr>
+        <w:ind w:hanging="357"/>
+        <w:jc w:val="both"/>
+        <w:rPr>
+          <w:bCs/>
+        </w:rPr>
+      </w:pPr>
+      <w:r>
+        <w:rPr>
+          <w:bCs/>
+        </w:rPr>
+        <w:t>принципы работы сетей, построенных на основе базовых технологий локальных сетей.</w:t>
+      </w:r>
+    </w:p>
+    <w:p>
+      <w:pPr>
+        <w:spacing w:before="60" w:after="60"/>
+        <w:ind w:left="993"/>
+        <w:jc w:val="both"/>
+        <w:rPr>
+          <w:b/>
+          <w:bCs/>
+        </w:rPr>
+      </w:pPr>
+      <w:r>
+        <w:rPr>
+          <w:b/>
+          <w:bCs/>
+        </w:rPr>
+        <w:t>Уметь:</w:t>
+      </w:r>
+    </w:p>
+    <w:p>
+      <w:pPr>
+        <w:spacing w:before="60" w:after="60"/>
+        <w:ind w:left="964"/>
         <w:jc w:val="both"/>
         <w:rPr>
           <w:bCs/>
           <w:caps/>
         </w:rPr>
       </w:pPr>
+      <w:r>
+        <w:rPr>
+          <w:bCs/>
+        </w:rPr>
+        <w:t>а) применять знания и понимание для</w:t>
+      </w:r>
+    </w:p>
+    <w:p>
+      <w:pPr>
+        <w:numPr>
+          <w:ilvl w:val="0"/>
+          <w:numId w:val="29"/>
+        </w:numPr>
+        <w:jc w:val="both"/>
+        <w:rPr>
+          <w:bCs/>
+        </w:rPr>
+      </w:pPr>
+      <w:r>
+        <w:rPr>
+          <w:bCs/>
+        </w:rPr>
+        <w:t>реализации основных этапов построения телекоммуникационных систем и сетей;</w:t>
+      </w:r>
+    </w:p>
+    <w:p>
+      <w:pPr>
+        <w:numPr>
+          <w:ilvl w:val="0"/>
+          <w:numId w:val="29"/>
+        </w:numPr>
+        <w:jc w:val="both"/>
+        <w:rPr>
+          <w:bCs/>
+        </w:rPr>
+      </w:pPr>
+      <w:r>
+        <w:rPr>
+          <w:bCs/>
+        </w:rPr>
+        <w:t>установки и конфигурации сетевого оборудования;</w:t>
+      </w:r>
+    </w:p>
+    <w:p>
+      <w:pPr>
+        <w:numPr>
+          <w:ilvl w:val="0"/>
+          <w:numId w:val="29"/>
+        </w:numPr>
+        <w:jc w:val="both"/>
+        <w:rPr>
+          <w:bCs/>
+        </w:rPr>
+      </w:pPr>
+      <w:r>
+        <w:rPr>
+          <w:bCs/>
+        </w:rPr>
+        <w:t>обеспечения работоспособности компьютерной сети</w:t>
+      </w:r>
+    </w:p>
+    <w:p>
+      <w:pPr>
+        <w:numPr>
+          <w:ilvl w:val="0"/>
+          <w:numId w:val="29"/>
+        </w:numPr>
+        <w:jc w:val="both"/>
+        <w:rPr>
+          <w:bCs/>
+        </w:rPr>
+      </w:pPr>
+      <w:r>
+        <w:rPr>
+          <w:bCs/>
+        </w:rPr>
+        <w:t>настраивать параметры сетевых протоколов и служб для серверов, рабочих станций и активных сетевых устройств</w:t>
+      </w:r>
+    </w:p>
+    <w:p>
+      <w:pPr>
+        <w:ind w:left="964"/>
+        <w:jc w:val="both"/>
+        <w:rPr>
+          <w:bCs/>
+        </w:rPr>
+      </w:pPr>
+      <w:r>
+        <w:rPr>
+          <w:bCs/>
+        </w:rPr>
+        <w:t xml:space="preserve">б) представлять </w:t>
+      </w:r>
+      <w:r>
+        <w:rPr>
+          <w:bCs/>
+        </w:rPr>
+        <w:t>в рамках изученного материала данные в виде схем, таблиц;</w:t>
+      </w:r>
+    </w:p>
+    <w:p>
+      <w:pPr>
+        <w:ind w:left="964"/>
+        <w:jc w:val="both"/>
+        <w:rPr>
+          <w:bCs/>
+        </w:rPr>
+      </w:pPr>
+      <w:r>
+        <w:rPr>
+          <w:bCs/>
+        </w:rPr>
+        <w:t>в) выносить суждения,</w:t>
+      </w:r>
+      <w:r>
+        <w:rPr>
+          <w:bCs/>
+        </w:rPr>
+        <w:t xml:space="preserve"> </w:t>
+      </w:r>
+      <w:r>
+        <w:rPr>
+          <w:bCs/>
+        </w:rPr>
+        <w:t>формулировать выводы, проводить анализ</w:t>
+      </w:r>
+      <w:r>
+        <w:rPr>
+          <w:bCs/>
+        </w:rPr>
+        <w:t xml:space="preserve"> при работе</w:t>
+      </w:r>
+      <w:r>
+        <w:rPr>
+          <w:bCs/>
+        </w:rPr>
+        <w:t xml:space="preserve"> в области </w:t>
+      </w:r>
+      <w:r>
+        <w:rPr>
+          <w:bCs/>
+        </w:rPr>
+        <w:t>сетей и систем телекоммуникаций</w:t>
+      </w:r>
+      <w:r>
+        <w:rPr>
+          <w:bCs/>
+        </w:rPr>
+        <w:t>;</w:t>
+      </w:r>
+    </w:p>
+    <w:p>
+      <w:pPr>
+        <w:ind w:left="964"/>
+        <w:jc w:val="both"/>
+        <w:rPr>
+          <w:bCs/>
+        </w:rPr>
+      </w:pPr>
+      <w:r>
+        <w:rPr>
+          <w:bCs/>
+        </w:rPr>
+        <w:t xml:space="preserve">г) комментировать в устной и письменной форме </w:t>
+      </w:r>
+      <w:r>
+        <w:rPr>
+          <w:bCs/>
+        </w:rPr>
+        <w:t>данные и результаты, связанные с областью изучения.</w:t>
+      </w:r>
+    </w:p>
+    <w:p>
+      <w:pPr>
+        <w:spacing w:before="60" w:after="60"/>
+        <w:ind w:left="964"/>
+        <w:jc w:val="both"/>
+        <w:rPr>
+          <w:bCs/>
+          <w:caps/>
+          <w:highlight w:val="yellow"/>
+        </w:rPr>
+      </w:pPr>
+      <w:r>
+        <w:rPr>
+          <w:b/>
+          <w:bCs/>
+        </w:rPr>
+        <w:t>Демонстрировать навыки и опыт деятельности</w:t>
+      </w:r>
+      <w:r>
+        <w:rPr>
+          <w:bCs/>
+        </w:rPr>
+        <w:t xml:space="preserve"> при разработке вычислительных сетей, при</w:t>
+      </w:r>
+      <w:r>
+        <w:rPr>
+          <w:b/>
+          <w:bCs/>
+        </w:rPr>
+        <w:t xml:space="preserve"> </w:t>
+      </w:r>
+      <w:r>
+        <w:rPr>
+          <w:bCs/>
+        </w:rPr>
+        <w:t>использовани</w:t>
+      </w:r>
+      <w:r>
+        <w:rPr>
+          <w:bCs/>
+        </w:rPr>
+        <w:t>и</w:t>
+      </w:r>
+      <w:r>
+        <w:rPr>
+          <w:bCs/>
+        </w:rPr>
+        <w:t xml:space="preserve"> средств</w:t>
+      </w:r>
+      <w:r>
+        <w:rPr>
+          <w:bCs/>
+        </w:rPr>
+        <w:t xml:space="preserve"> их</w:t>
+      </w:r>
+      <w:r>
+        <w:rPr>
+          <w:bCs/>
+        </w:rPr>
+        <w:t xml:space="preserve"> мониторинг</w:t>
+      </w:r>
+      <w:r>
+        <w:rPr>
+          <w:bCs/>
+        </w:rPr>
+        <w:t xml:space="preserve">а, при обеспечении работоспособности информационных систем </w:t>
+      </w:r>
+      <w:r>
+        <w:rPr>
+          <w:color w:val="000000"/>
+          <w:spacing w:val="-5"/>
+        </w:rPr>
+        <w:t>с использованием полученных знаний и умений</w:t>
+      </w:r>
+      <w:r>
+        <w:rPr>
+          <w:bCs/>
+        </w:rPr>
+        <w:t>.</w:t>
+      </w:r>
     </w:p>
     <w:p>
       <w:pPr>
@@ -1779,7 +2594,7 @@
         </w:rPr>
         <w:instrText xml:space="preserve"> TC "</w:instrText>
       </w:r>
-      <w:bookmarkStart w:id="5" w:name="_Toc463805975"/>
+      <w:bookmarkStart w:id="4" w:name="_Toc463805975"/>
       <w:r>
         <w:rPr>
           <w:b/>
@@ -1787,7 +2602,7 @@
         </w:rPr>
         <w:instrText>Объем дисциплины</w:instrText>
       </w:r>
-      <w:bookmarkEnd w:id="5"/>
+      <w:bookmarkEnd w:id="4"/>
       <w:r>
         <w:rPr>
           <w:b/>
@@ -1803,6 +2618,1747 @@
         <w:fldChar w:fldCharType="end"/>
       </w:r>
     </w:p>
+    <w:tbl>
+      <w:tblPr>
+        <w:tblW w:w="10348" w:type="dxa"/>
+        <w:tblInd w:w="108" w:type="dxa"/>
+        <w:tblLayout w:type="fixed"/>
+        <w:tblLook w:val="0000" w:firstRow="0" w:lastRow="0" w:firstColumn="0" w:lastColumn="0" w:noHBand="0" w:noVBand="0"/>
+      </w:tblPr>
+      <w:tblGrid>
+        <w:gridCol w:w="567"/>
+        <w:gridCol w:w="4395"/>
+        <w:gridCol w:w="850"/>
+        <w:gridCol w:w="1276"/>
+        <w:gridCol w:w="1417"/>
+        <w:gridCol w:w="993"/>
+        <w:gridCol w:w="850"/>
+      </w:tblGrid>
+      <w:tr>
+        <w:trPr>
+          <w:cantSplit/>
+          <w:trHeight w:val="789"/>
+          <w:tblHeader/>
+        </w:trPr>
+        <w:tc>
+          <w:tcPr>
+            <w:tcW w:w="567" w:type="dxa"/>
+            <w:tcBorders>
+              <w:top w:val="single" w:sz="4" w:space="0" w:color="000000"/>
+              <w:left w:val="single" w:sz="4" w:space="0" w:color="000000"/>
+            </w:tcBorders>
+          </w:tcPr>
+          <w:p>
+            <w:pPr>
+              <w:keepLines/>
+              <w:jc w:val="center"/>
+              <w:rPr>
+                <w:b/>
+                <w:bCs/>
+                <w:sz w:val="20"/>
+                <w:szCs w:val="20"/>
+              </w:rPr>
+            </w:pPr>
+          </w:p>
+        </w:tc>
+        <w:tc>
+          <w:tcPr>
+            <w:tcW w:w="4395" w:type="dxa"/>
+            <w:vMerge w:val="restart"/>
+            <w:tcBorders>
+              <w:top w:val="single" w:sz="4" w:space="0" w:color="000000"/>
+              <w:left w:val="single" w:sz="4" w:space="0" w:color="000000"/>
+            </w:tcBorders>
+            <w:shd w:val="clear" w:color="auto" w:fill="auto"/>
+            <w:vAlign w:val="center"/>
+          </w:tcPr>
+          <w:p>
+            <w:pPr>
+              <w:keepLines/>
+              <w:jc w:val="center"/>
+              <w:rPr>
+                <w:b/>
+                <w:bCs/>
+                <w:sz w:val="20"/>
+                <w:szCs w:val="20"/>
+              </w:rPr>
+            </w:pPr>
+            <w:r>
+              <w:rPr>
+                <w:b/>
+                <w:bCs/>
+                <w:sz w:val="20"/>
+                <w:szCs w:val="20"/>
+              </w:rPr>
+              <w:t>Виды учебной работы</w:t>
+            </w:r>
+            <w:r>
+              <w:t xml:space="preserve"> </w:t>
+            </w:r>
+          </w:p>
+        </w:tc>
+        <w:tc>
+          <w:tcPr>
+            <w:tcW w:w="2126" w:type="dxa"/>
+            <w:gridSpan w:val="2"/>
+            <w:tcBorders>
+              <w:top w:val="single" w:sz="4" w:space="0" w:color="000000"/>
+              <w:left w:val="single" w:sz="4" w:space="0" w:color="000000"/>
+            </w:tcBorders>
+            <w:shd w:val="clear" w:color="auto" w:fill="auto"/>
+            <w:vAlign w:val="center"/>
+          </w:tcPr>
+          <w:p>
+            <w:pPr>
+              <w:keepLines/>
+              <w:jc w:val="center"/>
+              <w:rPr>
+                <w:b/>
+                <w:bCs/>
+                <w:sz w:val="20"/>
+                <w:szCs w:val="20"/>
+              </w:rPr>
+            </w:pPr>
+            <w:r>
+              <w:rPr>
+                <w:b/>
+                <w:bCs/>
+                <w:sz w:val="20"/>
+                <w:szCs w:val="20"/>
+              </w:rPr>
+              <w:t>Объем дисциплины</w:t>
+            </w:r>
+          </w:p>
+        </w:tc>
+        <w:tc>
+          <w:tcPr>
+            <w:tcW w:w="3260" w:type="dxa"/>
+            <w:gridSpan w:val="3"/>
+            <w:tcBorders>
+              <w:top w:val="single" w:sz="4" w:space="0" w:color="000000"/>
+              <w:left w:val="single" w:sz="4" w:space="0" w:color="000000"/>
+              <w:right w:val="single" w:sz="4" w:space="0" w:color="000000"/>
+            </w:tcBorders>
+            <w:shd w:val="clear" w:color="auto" w:fill="auto"/>
+            <w:vAlign w:val="center"/>
+          </w:tcPr>
+          <w:p>
+            <w:pPr>
+              <w:keepLines/>
+              <w:jc w:val="center"/>
+            </w:pPr>
+            <w:r>
+              <w:rPr>
+                <w:b/>
+                <w:bCs/>
+                <w:sz w:val="20"/>
+                <w:szCs w:val="20"/>
+              </w:rPr>
+              <w:t>Распределение объема дисциплины по семестрам (час.)</w:t>
+            </w:r>
+          </w:p>
+        </w:tc>
+      </w:tr>
+      <w:tr>
+        <w:trPr>
+          <w:cantSplit/>
+          <w:trHeight w:val="60"/>
+          <w:tblHeader/>
+        </w:trPr>
+        <w:tc>
+          <w:tcPr>
+            <w:tcW w:w="567" w:type="dxa"/>
+            <w:tcBorders>
+              <w:left w:val="single" w:sz="4" w:space="0" w:color="000000"/>
+              <w:bottom w:val="single" w:sz="8" w:space="0" w:color="000000"/>
+            </w:tcBorders>
+          </w:tcPr>
+          <w:p>
+            <w:pPr>
+              <w:keepLines/>
+              <w:snapToGrid w:val="0"/>
+              <w:rPr>
+                <w:b/>
+                <w:bCs/>
+                <w:sz w:val="20"/>
+                <w:szCs w:val="20"/>
+              </w:rPr>
+            </w:pPr>
+            <w:r>
+              <w:rPr>
+                <w:b/>
+                <w:bCs/>
+                <w:sz w:val="20"/>
+                <w:szCs w:val="20"/>
+              </w:rPr>
+              <w:t>№</w:t>
+            </w:r>
+          </w:p>
+          <w:p>
+            <w:pPr>
+              <w:keepLines/>
+              <w:snapToGrid w:val="0"/>
+              <w:rPr>
+                <w:b/>
+                <w:bCs/>
+              </w:rPr>
+            </w:pPr>
+            <w:r>
+              <w:rPr>
+                <w:b/>
+                <w:bCs/>
+                <w:sz w:val="20"/>
+                <w:szCs w:val="20"/>
+              </w:rPr>
+              <w:t>п/п</w:t>
+            </w:r>
+          </w:p>
+        </w:tc>
+        <w:tc>
+          <w:tcPr>
+            <w:tcW w:w="4395" w:type="dxa"/>
+            <w:vMerge/>
+            <w:tcBorders>
+              <w:left w:val="single" w:sz="4" w:space="0" w:color="000000"/>
+              <w:bottom w:val="single" w:sz="8" w:space="0" w:color="000000"/>
+            </w:tcBorders>
+            <w:shd w:val="clear" w:color="auto" w:fill="auto"/>
+          </w:tcPr>
+          <w:p>
+            <w:pPr>
+              <w:keepLines/>
+              <w:snapToGrid w:val="0"/>
+              <w:rPr>
+                <w:b/>
+                <w:bCs/>
+              </w:rPr>
+            </w:pPr>
+          </w:p>
+        </w:tc>
+        <w:tc>
+          <w:tcPr>
+            <w:tcW w:w="850" w:type="dxa"/>
+            <w:tcBorders>
+              <w:top w:val="single" w:sz="4" w:space="0" w:color="000000"/>
+              <w:left w:val="single" w:sz="4" w:space="0" w:color="000000"/>
+              <w:bottom w:val="single" w:sz="8" w:space="0" w:color="000000"/>
+            </w:tcBorders>
+            <w:shd w:val="clear" w:color="auto" w:fill="auto"/>
+            <w:vAlign w:val="center"/>
+          </w:tcPr>
+          <w:p>
+            <w:pPr>
+              <w:keepLines/>
+              <w:snapToGrid w:val="0"/>
+              <w:jc w:val="center"/>
+              <w:rPr>
+                <w:b/>
+                <w:bCs/>
+                <w:sz w:val="20"/>
+                <w:szCs w:val="20"/>
+              </w:rPr>
+            </w:pPr>
+            <w:r>
+              <w:rPr>
+                <w:b/>
+                <w:bCs/>
+                <w:sz w:val="20"/>
+                <w:szCs w:val="20"/>
+              </w:rPr>
+              <w:t>Всего часов</w:t>
+            </w:r>
+          </w:p>
+        </w:tc>
+        <w:tc>
+          <w:tcPr>
+            <w:tcW w:w="1276" w:type="dxa"/>
+            <w:tcBorders>
+              <w:top w:val="single" w:sz="4" w:space="0" w:color="000000"/>
+              <w:left w:val="single" w:sz="4" w:space="0" w:color="000000"/>
+              <w:bottom w:val="single" w:sz="8" w:space="0" w:color="000000"/>
+              <w:right w:val="single" w:sz="4" w:space="0" w:color="000000"/>
+            </w:tcBorders>
+            <w:vAlign w:val="center"/>
+          </w:tcPr>
+          <w:p>
+            <w:pPr>
+              <w:keepLines/>
+              <w:snapToGrid w:val="0"/>
+              <w:jc w:val="center"/>
+              <w:rPr>
+                <w:b/>
+                <w:bCs/>
+                <w:sz w:val="20"/>
+                <w:szCs w:val="20"/>
+              </w:rPr>
+            </w:pPr>
+            <w:r>
+              <w:rPr>
+                <w:b/>
+                <w:bCs/>
+                <w:sz w:val="20"/>
+                <w:szCs w:val="20"/>
+              </w:rPr>
+              <w:t>В т.ч. контактная работа (час.)*</w:t>
+            </w:r>
+          </w:p>
+        </w:tc>
+        <w:tc>
+          <w:tcPr>
+            <w:tcW w:w="1417" w:type="dxa"/>
+            <w:tcBorders>
+              <w:top w:val="single" w:sz="4" w:space="0" w:color="000000"/>
+              <w:left w:val="single" w:sz="4" w:space="0" w:color="000000"/>
+              <w:bottom w:val="single" w:sz="8" w:space="0" w:color="000000"/>
+            </w:tcBorders>
+            <w:shd w:val="clear" w:color="auto" w:fill="auto"/>
+            <w:vAlign w:val="center"/>
+          </w:tcPr>
+          <w:p>
+            <w:pPr>
+              <w:keepLines/>
+              <w:snapToGrid w:val="0"/>
+              <w:jc w:val="center"/>
+              <w:rPr>
+                <w:bCs/>
+                <w:sz w:val="20"/>
+                <w:szCs w:val="20"/>
+              </w:rPr>
+            </w:pPr>
+            <w:r>
+              <w:rPr>
+                <w:bCs/>
+                <w:sz w:val="20"/>
+                <w:szCs w:val="20"/>
+              </w:rPr>
+              <w:t>7</w:t>
+            </w:r>
+          </w:p>
+        </w:tc>
+        <w:tc>
+          <w:tcPr>
+            <w:tcW w:w="993" w:type="dxa"/>
+            <w:tcBorders>
+              <w:top w:val="single" w:sz="4" w:space="0" w:color="000000"/>
+              <w:left w:val="single" w:sz="4" w:space="0" w:color="000000"/>
+              <w:bottom w:val="single" w:sz="8" w:space="0" w:color="000000"/>
+            </w:tcBorders>
+            <w:shd w:val="clear" w:color="auto" w:fill="auto"/>
+            <w:vAlign w:val="center"/>
+          </w:tcPr>
+          <w:p>
+            <w:pPr>
+              <w:keepLines/>
+              <w:snapToGrid w:val="0"/>
+              <w:jc w:val="center"/>
+              <w:rPr>
+                <w:bCs/>
+                <w:sz w:val="20"/>
+                <w:szCs w:val="20"/>
+              </w:rPr>
+            </w:pPr>
+          </w:p>
+        </w:tc>
+        <w:tc>
+          <w:tcPr>
+            <w:tcW w:w="850" w:type="dxa"/>
+            <w:tcBorders>
+              <w:top w:val="single" w:sz="4" w:space="0" w:color="000000"/>
+              <w:left w:val="single" w:sz="4" w:space="0" w:color="000000"/>
+              <w:bottom w:val="single" w:sz="8" w:space="0" w:color="000000"/>
+              <w:right w:val="single" w:sz="4" w:space="0" w:color="000000"/>
+            </w:tcBorders>
+            <w:shd w:val="clear" w:color="auto" w:fill="auto"/>
+            <w:vAlign w:val="center"/>
+          </w:tcPr>
+          <w:p>
+            <w:pPr>
+              <w:keepLines/>
+              <w:snapToGrid w:val="0"/>
+              <w:jc w:val="center"/>
+              <w:rPr>
+                <w:bCs/>
+                <w:sz w:val="20"/>
+                <w:szCs w:val="20"/>
+              </w:rPr>
+            </w:pPr>
+          </w:p>
+        </w:tc>
+      </w:tr>
+      <w:tr>
+        <w:trPr>
+          <w:cantSplit/>
+          <w:trHeight w:val="351"/>
+        </w:trPr>
+        <w:tc>
+          <w:tcPr>
+            <w:tcW w:w="567" w:type="dxa"/>
+            <w:tcBorders>
+              <w:top w:val="single" w:sz="8" w:space="0" w:color="000000"/>
+              <w:left w:val="single" w:sz="4" w:space="0" w:color="000000"/>
+              <w:bottom w:val="single" w:sz="4" w:space="0" w:color="000000"/>
+            </w:tcBorders>
+          </w:tcPr>
+          <w:p>
+            <w:pPr>
+              <w:keepLines/>
+              <w:rPr>
+                <w:b/>
+                <w:bCs/>
+                <w:sz w:val="20"/>
+                <w:szCs w:val="20"/>
+              </w:rPr>
+            </w:pPr>
+            <w:r>
+              <w:rPr>
+                <w:b/>
+                <w:bCs/>
+                <w:sz w:val="20"/>
+                <w:szCs w:val="20"/>
+              </w:rPr>
+              <w:t>1.</w:t>
+            </w:r>
+          </w:p>
+        </w:tc>
+        <w:tc>
+          <w:tcPr>
+            <w:tcW w:w="4395" w:type="dxa"/>
+            <w:tcBorders>
+              <w:top w:val="single" w:sz="8" w:space="0" w:color="000000"/>
+              <w:left w:val="single" w:sz="4" w:space="0" w:color="000000"/>
+              <w:bottom w:val="single" w:sz="4" w:space="0" w:color="000000"/>
+            </w:tcBorders>
+            <w:shd w:val="clear" w:color="auto" w:fill="auto"/>
+          </w:tcPr>
+          <w:p>
+            <w:pPr>
+              <w:keepLines/>
+              <w:rPr>
+                <w:b/>
+                <w:bCs/>
+              </w:rPr>
+            </w:pPr>
+            <w:r>
+              <w:rPr>
+                <w:b/>
+                <w:bCs/>
+              </w:rPr>
+              <w:t>Аудиторные занятия</w:t>
+            </w:r>
+          </w:p>
+        </w:tc>
+        <w:tc>
+          <w:tcPr>
+            <w:tcW w:w="850" w:type="dxa"/>
+            <w:tcBorders>
+              <w:top w:val="single" w:sz="8" w:space="0" w:color="000000"/>
+              <w:left w:val="single" w:sz="4" w:space="0" w:color="000000"/>
+              <w:bottom w:val="single" w:sz="4" w:space="0" w:color="000000"/>
+            </w:tcBorders>
+            <w:shd w:val="clear" w:color="auto" w:fill="auto"/>
+            <w:vAlign w:val="center"/>
+          </w:tcPr>
+          <w:p>
+            <w:pPr>
+              <w:keepLines/>
+              <w:snapToGrid w:val="0"/>
+              <w:jc w:val="center"/>
+              <w:rPr>
+                <w:b/>
+                <w:bCs/>
+              </w:rPr>
+            </w:pPr>
+            <w:r>
+              <w:rPr>
+                <w:b/>
+                <w:bCs/>
+              </w:rPr>
+              <w:t>51</w:t>
+            </w:r>
+          </w:p>
+        </w:tc>
+        <w:tc>
+          <w:tcPr>
+            <w:tcW w:w="1276" w:type="dxa"/>
+            <w:tcBorders>
+              <w:top w:val="single" w:sz="8" w:space="0" w:color="000000"/>
+              <w:left w:val="single" w:sz="4" w:space="0" w:color="000000"/>
+              <w:bottom w:val="single" w:sz="4" w:space="0" w:color="000000"/>
+              <w:right w:val="single" w:sz="4" w:space="0" w:color="000000"/>
+            </w:tcBorders>
+            <w:vAlign w:val="center"/>
+          </w:tcPr>
+          <w:p>
+            <w:pPr>
+              <w:keepLines/>
+              <w:snapToGrid w:val="0"/>
+              <w:jc w:val="center"/>
+              <w:rPr>
+                <w:b/>
+                <w:bCs/>
+              </w:rPr>
+            </w:pPr>
+            <w:r>
+              <w:rPr>
+                <w:b/>
+                <w:bCs/>
+              </w:rPr>
+              <w:t>51</w:t>
+            </w:r>
+          </w:p>
+        </w:tc>
+        <w:tc>
+          <w:tcPr>
+            <w:tcW w:w="1417" w:type="dxa"/>
+            <w:tcBorders>
+              <w:top w:val="single" w:sz="8" w:space="0" w:color="000000"/>
+              <w:left w:val="single" w:sz="4" w:space="0" w:color="000000"/>
+              <w:bottom w:val="single" w:sz="4" w:space="0" w:color="000000"/>
+            </w:tcBorders>
+            <w:shd w:val="clear" w:color="auto" w:fill="auto"/>
+            <w:vAlign w:val="center"/>
+          </w:tcPr>
+          <w:p>
+            <w:pPr>
+              <w:keepLines/>
+              <w:snapToGrid w:val="0"/>
+              <w:jc w:val="center"/>
+              <w:rPr>
+                <w:b/>
+                <w:bCs/>
+              </w:rPr>
+            </w:pPr>
+            <w:r>
+              <w:rPr>
+                <w:b/>
+                <w:bCs/>
+              </w:rPr>
+              <w:t>51</w:t>
+            </w:r>
+          </w:p>
+        </w:tc>
+        <w:tc>
+          <w:tcPr>
+            <w:tcW w:w="993" w:type="dxa"/>
+            <w:tcBorders>
+              <w:top w:val="single" w:sz="8" w:space="0" w:color="000000"/>
+              <w:left w:val="single" w:sz="4" w:space="0" w:color="000000"/>
+              <w:bottom w:val="single" w:sz="4" w:space="0" w:color="000000"/>
+            </w:tcBorders>
+            <w:shd w:val="clear" w:color="auto" w:fill="auto"/>
+            <w:vAlign w:val="center"/>
+          </w:tcPr>
+          <w:p>
+            <w:pPr>
+              <w:keepLines/>
+              <w:snapToGrid w:val="0"/>
+              <w:jc w:val="center"/>
+              <w:rPr>
+                <w:b/>
+                <w:bCs/>
+              </w:rPr>
+            </w:pPr>
+          </w:p>
+        </w:tc>
+        <w:tc>
+          <w:tcPr>
+            <w:tcW w:w="850" w:type="dxa"/>
+            <w:tcBorders>
+              <w:top w:val="single" w:sz="8" w:space="0" w:color="000000"/>
+              <w:left w:val="single" w:sz="4" w:space="0" w:color="000000"/>
+              <w:bottom w:val="single" w:sz="4" w:space="0" w:color="000000"/>
+              <w:right w:val="single" w:sz="4" w:space="0" w:color="000000"/>
+            </w:tcBorders>
+            <w:shd w:val="clear" w:color="auto" w:fill="auto"/>
+            <w:vAlign w:val="center"/>
+          </w:tcPr>
+          <w:p>
+            <w:pPr>
+              <w:keepLines/>
+              <w:snapToGrid w:val="0"/>
+              <w:jc w:val="center"/>
+              <w:rPr>
+                <w:b/>
+                <w:bCs/>
+              </w:rPr>
+            </w:pPr>
+          </w:p>
+        </w:tc>
+      </w:tr>
+      <w:tr>
+        <w:trPr>
+          <w:cantSplit/>
+          <w:trHeight w:val="315"/>
+        </w:trPr>
+        <w:tc>
+          <w:tcPr>
+            <w:tcW w:w="567" w:type="dxa"/>
+            <w:tcBorders>
+              <w:top w:val="single" w:sz="4" w:space="0" w:color="000000"/>
+              <w:left w:val="single" w:sz="4" w:space="0" w:color="000000"/>
+              <w:bottom w:val="single" w:sz="4" w:space="0" w:color="000000"/>
+            </w:tcBorders>
+          </w:tcPr>
+          <w:p>
+            <w:pPr>
+              <w:keepLines/>
+              <w:rPr>
+                <w:b/>
+                <w:sz w:val="20"/>
+                <w:szCs w:val="20"/>
+              </w:rPr>
+            </w:pPr>
+            <w:r>
+              <w:rPr>
+                <w:b/>
+                <w:sz w:val="20"/>
+                <w:szCs w:val="20"/>
+              </w:rPr>
+              <w:t>2.</w:t>
+            </w:r>
+          </w:p>
+        </w:tc>
+        <w:tc>
+          <w:tcPr>
+            <w:tcW w:w="4395" w:type="dxa"/>
+            <w:tcBorders>
+              <w:top w:val="single" w:sz="4" w:space="0" w:color="000000"/>
+              <w:left w:val="single" w:sz="4" w:space="0" w:color="000000"/>
+              <w:bottom w:val="single" w:sz="4" w:space="0" w:color="000000"/>
+            </w:tcBorders>
+            <w:shd w:val="clear" w:color="auto" w:fill="auto"/>
+          </w:tcPr>
+          <w:p>
+            <w:pPr>
+              <w:keepLines/>
+            </w:pPr>
+            <w:r>
+              <w:t>Лекции</w:t>
+            </w:r>
+          </w:p>
+        </w:tc>
+        <w:tc>
+          <w:tcPr>
+            <w:tcW w:w="850" w:type="dxa"/>
+            <w:tcBorders>
+              <w:top w:val="single" w:sz="4" w:space="0" w:color="000000"/>
+              <w:left w:val="single" w:sz="4" w:space="0" w:color="000000"/>
+              <w:bottom w:val="single" w:sz="4" w:space="0" w:color="000000"/>
+            </w:tcBorders>
+            <w:shd w:val="clear" w:color="auto" w:fill="auto"/>
+            <w:vAlign w:val="center"/>
+          </w:tcPr>
+          <w:p>
+            <w:pPr>
+              <w:keepLines/>
+              <w:snapToGrid w:val="0"/>
+              <w:jc w:val="center"/>
+            </w:pPr>
+            <w:r>
+              <w:t>17</w:t>
+            </w:r>
+          </w:p>
+        </w:tc>
+        <w:tc>
+          <w:tcPr>
+            <w:tcW w:w="1276" w:type="dxa"/>
+            <w:tcBorders>
+              <w:top w:val="single" w:sz="4" w:space="0" w:color="000000"/>
+              <w:left w:val="single" w:sz="4" w:space="0" w:color="000000"/>
+              <w:bottom w:val="single" w:sz="4" w:space="0" w:color="000000"/>
+              <w:right w:val="single" w:sz="4" w:space="0" w:color="000000"/>
+            </w:tcBorders>
+            <w:vAlign w:val="center"/>
+          </w:tcPr>
+          <w:p>
+            <w:pPr>
+              <w:keepLines/>
+              <w:snapToGrid w:val="0"/>
+              <w:jc w:val="center"/>
+            </w:pPr>
+            <w:r>
+              <w:t>17</w:t>
+            </w:r>
+          </w:p>
+        </w:tc>
+        <w:tc>
+          <w:tcPr>
+            <w:tcW w:w="1417" w:type="dxa"/>
+            <w:tcBorders>
+              <w:top w:val="single" w:sz="4" w:space="0" w:color="000000"/>
+              <w:left w:val="single" w:sz="4" w:space="0" w:color="000000"/>
+              <w:bottom w:val="single" w:sz="4" w:space="0" w:color="000000"/>
+            </w:tcBorders>
+            <w:shd w:val="clear" w:color="auto" w:fill="auto"/>
+            <w:vAlign w:val="center"/>
+          </w:tcPr>
+          <w:p>
+            <w:pPr>
+              <w:keepLines/>
+              <w:snapToGrid w:val="0"/>
+              <w:jc w:val="center"/>
+            </w:pPr>
+            <w:r>
+              <w:t>17</w:t>
+            </w:r>
+            <w:bookmarkStart w:id="5" w:name="_GoBack"/>
+            <w:bookmarkEnd w:id="5"/>
+          </w:p>
+        </w:tc>
+        <w:tc>
+          <w:tcPr>
+            <w:tcW w:w="993" w:type="dxa"/>
+            <w:tcBorders>
+              <w:top w:val="single" w:sz="4" w:space="0" w:color="000000"/>
+              <w:left w:val="single" w:sz="4" w:space="0" w:color="000000"/>
+              <w:bottom w:val="single" w:sz="4" w:space="0" w:color="000000"/>
+            </w:tcBorders>
+            <w:shd w:val="clear" w:color="auto" w:fill="auto"/>
+            <w:vAlign w:val="center"/>
+          </w:tcPr>
+          <w:p>
+            <w:pPr>
+              <w:keepLines/>
+              <w:snapToGrid w:val="0"/>
+              <w:jc w:val="center"/>
+            </w:pPr>
+          </w:p>
+        </w:tc>
+        <w:tc>
+          <w:tcPr>
+            <w:tcW w:w="850" w:type="dxa"/>
+            <w:tcBorders>
+              <w:top w:val="single" w:sz="4" w:space="0" w:color="000000"/>
+              <w:left w:val="single" w:sz="4" w:space="0" w:color="000000"/>
+              <w:bottom w:val="single" w:sz="4" w:space="0" w:color="000000"/>
+              <w:right w:val="single" w:sz="4" w:space="0" w:color="000000"/>
+            </w:tcBorders>
+            <w:shd w:val="clear" w:color="auto" w:fill="auto"/>
+            <w:vAlign w:val="center"/>
+          </w:tcPr>
+          <w:p>
+            <w:pPr>
+              <w:keepLines/>
+              <w:snapToGrid w:val="0"/>
+              <w:jc w:val="center"/>
+            </w:pPr>
+          </w:p>
+        </w:tc>
+      </w:tr>
+      <w:tr>
+        <w:trPr>
+          <w:cantSplit/>
+          <w:trHeight w:val="315"/>
+        </w:trPr>
+        <w:tc>
+          <w:tcPr>
+            <w:tcW w:w="567" w:type="dxa"/>
+            <w:tcBorders>
+              <w:top w:val="single" w:sz="4" w:space="0" w:color="000000"/>
+              <w:left w:val="single" w:sz="4" w:space="0" w:color="000000"/>
+              <w:bottom w:val="single" w:sz="4" w:space="0" w:color="000000"/>
+            </w:tcBorders>
+          </w:tcPr>
+          <w:p>
+            <w:pPr>
+              <w:keepLines/>
+              <w:rPr>
+                <w:b/>
+                <w:sz w:val="20"/>
+                <w:szCs w:val="20"/>
+              </w:rPr>
+            </w:pPr>
+            <w:r>
+              <w:rPr>
+                <w:b/>
+                <w:sz w:val="20"/>
+                <w:szCs w:val="20"/>
+              </w:rPr>
+              <w:t>3.</w:t>
+            </w:r>
+          </w:p>
+        </w:tc>
+        <w:tc>
+          <w:tcPr>
+            <w:tcW w:w="4395" w:type="dxa"/>
+            <w:tcBorders>
+              <w:top w:val="single" w:sz="4" w:space="0" w:color="000000"/>
+              <w:left w:val="single" w:sz="4" w:space="0" w:color="000000"/>
+              <w:bottom w:val="single" w:sz="4" w:space="0" w:color="000000"/>
+            </w:tcBorders>
+            <w:shd w:val="clear" w:color="auto" w:fill="auto"/>
+          </w:tcPr>
+          <w:p>
+            <w:pPr>
+              <w:keepLines/>
+            </w:pPr>
+            <w:r>
+              <w:t>Практические занятия</w:t>
+            </w:r>
+          </w:p>
+        </w:tc>
+        <w:tc>
+          <w:tcPr>
+            <w:tcW w:w="850" w:type="dxa"/>
+            <w:tcBorders>
+              <w:top w:val="single" w:sz="4" w:space="0" w:color="000000"/>
+              <w:left w:val="single" w:sz="4" w:space="0" w:color="000000"/>
+              <w:bottom w:val="single" w:sz="4" w:space="0" w:color="000000"/>
+            </w:tcBorders>
+            <w:shd w:val="clear" w:color="auto" w:fill="auto"/>
+            <w:vAlign w:val="center"/>
+          </w:tcPr>
+          <w:p>
+            <w:pPr>
+              <w:keepLines/>
+              <w:snapToGrid w:val="0"/>
+              <w:jc w:val="center"/>
+            </w:pPr>
+            <w:r>
+              <w:t>-</w:t>
+            </w:r>
+          </w:p>
+        </w:tc>
+        <w:tc>
+          <w:tcPr>
+            <w:tcW w:w="1276" w:type="dxa"/>
+            <w:tcBorders>
+              <w:top w:val="single" w:sz="4" w:space="0" w:color="000000"/>
+              <w:left w:val="single" w:sz="4" w:space="0" w:color="000000"/>
+              <w:bottom w:val="single" w:sz="4" w:space="0" w:color="000000"/>
+              <w:right w:val="single" w:sz="4" w:space="0" w:color="000000"/>
+            </w:tcBorders>
+            <w:vAlign w:val="center"/>
+          </w:tcPr>
+          <w:p>
+            <w:pPr>
+              <w:keepLines/>
+              <w:snapToGrid w:val="0"/>
+              <w:jc w:val="center"/>
+            </w:pPr>
+            <w:r>
+              <w:t>-</w:t>
+            </w:r>
+          </w:p>
+        </w:tc>
+        <w:tc>
+          <w:tcPr>
+            <w:tcW w:w="1417" w:type="dxa"/>
+            <w:tcBorders>
+              <w:top w:val="single" w:sz="4" w:space="0" w:color="000000"/>
+              <w:left w:val="single" w:sz="4" w:space="0" w:color="000000"/>
+              <w:bottom w:val="single" w:sz="4" w:space="0" w:color="000000"/>
+            </w:tcBorders>
+            <w:shd w:val="clear" w:color="auto" w:fill="auto"/>
+            <w:vAlign w:val="center"/>
+          </w:tcPr>
+          <w:p>
+            <w:pPr>
+              <w:keepLines/>
+              <w:snapToGrid w:val="0"/>
+              <w:jc w:val="center"/>
+            </w:pPr>
+          </w:p>
+        </w:tc>
+        <w:tc>
+          <w:tcPr>
+            <w:tcW w:w="993" w:type="dxa"/>
+            <w:tcBorders>
+              <w:top w:val="single" w:sz="4" w:space="0" w:color="000000"/>
+              <w:left w:val="single" w:sz="4" w:space="0" w:color="000000"/>
+              <w:bottom w:val="single" w:sz="4" w:space="0" w:color="000000"/>
+            </w:tcBorders>
+            <w:shd w:val="clear" w:color="auto" w:fill="auto"/>
+            <w:vAlign w:val="center"/>
+          </w:tcPr>
+          <w:p>
+            <w:pPr>
+              <w:keepLines/>
+              <w:snapToGrid w:val="0"/>
+              <w:jc w:val="center"/>
+            </w:pPr>
+          </w:p>
+        </w:tc>
+        <w:tc>
+          <w:tcPr>
+            <w:tcW w:w="850" w:type="dxa"/>
+            <w:tcBorders>
+              <w:top w:val="single" w:sz="4" w:space="0" w:color="000000"/>
+              <w:left w:val="single" w:sz="4" w:space="0" w:color="000000"/>
+              <w:bottom w:val="single" w:sz="4" w:space="0" w:color="000000"/>
+              <w:right w:val="single" w:sz="4" w:space="0" w:color="000000"/>
+            </w:tcBorders>
+            <w:shd w:val="clear" w:color="auto" w:fill="auto"/>
+            <w:vAlign w:val="center"/>
+          </w:tcPr>
+          <w:p>
+            <w:pPr>
+              <w:keepLines/>
+              <w:snapToGrid w:val="0"/>
+              <w:jc w:val="center"/>
+            </w:pPr>
+          </w:p>
+        </w:tc>
+      </w:tr>
+      <w:tr>
+        <w:trPr>
+          <w:cantSplit/>
+          <w:trHeight w:val="315"/>
+        </w:trPr>
+        <w:tc>
+          <w:tcPr>
+            <w:tcW w:w="567" w:type="dxa"/>
+            <w:tcBorders>
+              <w:top w:val="single" w:sz="4" w:space="0" w:color="000000"/>
+              <w:left w:val="single" w:sz="4" w:space="0" w:color="000000"/>
+              <w:bottom w:val="single" w:sz="4" w:space="0" w:color="000000"/>
+            </w:tcBorders>
+          </w:tcPr>
+          <w:p>
+            <w:pPr>
+              <w:keepLines/>
+              <w:rPr>
+                <w:b/>
+                <w:sz w:val="20"/>
+                <w:szCs w:val="20"/>
+              </w:rPr>
+            </w:pPr>
+            <w:r>
+              <w:rPr>
+                <w:b/>
+                <w:sz w:val="20"/>
+                <w:szCs w:val="20"/>
+              </w:rPr>
+              <w:t>4.</w:t>
+            </w:r>
+          </w:p>
+        </w:tc>
+        <w:tc>
+          <w:tcPr>
+            <w:tcW w:w="4395" w:type="dxa"/>
+            <w:tcBorders>
+              <w:top w:val="single" w:sz="4" w:space="0" w:color="000000"/>
+              <w:left w:val="single" w:sz="4" w:space="0" w:color="000000"/>
+              <w:bottom w:val="single" w:sz="4" w:space="0" w:color="000000"/>
+            </w:tcBorders>
+            <w:shd w:val="clear" w:color="auto" w:fill="auto"/>
+          </w:tcPr>
+          <w:p>
+            <w:pPr>
+              <w:keepLines/>
+            </w:pPr>
+            <w:r>
+              <w:t>Лабораторные работы</w:t>
+            </w:r>
+          </w:p>
+        </w:tc>
+        <w:tc>
+          <w:tcPr>
+            <w:tcW w:w="850" w:type="dxa"/>
+            <w:tcBorders>
+              <w:top w:val="single" w:sz="4" w:space="0" w:color="000000"/>
+              <w:left w:val="single" w:sz="4" w:space="0" w:color="000000"/>
+              <w:bottom w:val="single" w:sz="4" w:space="0" w:color="000000"/>
+            </w:tcBorders>
+            <w:shd w:val="clear" w:color="auto" w:fill="auto"/>
+            <w:vAlign w:val="center"/>
+          </w:tcPr>
+          <w:p>
+            <w:pPr>
+              <w:keepLines/>
+              <w:snapToGrid w:val="0"/>
+              <w:jc w:val="center"/>
+            </w:pPr>
+            <w:r>
+              <w:t>34</w:t>
+            </w:r>
+          </w:p>
+        </w:tc>
+        <w:tc>
+          <w:tcPr>
+            <w:tcW w:w="1276" w:type="dxa"/>
+            <w:tcBorders>
+              <w:top w:val="single" w:sz="4" w:space="0" w:color="000000"/>
+              <w:left w:val="single" w:sz="4" w:space="0" w:color="000000"/>
+              <w:bottom w:val="single" w:sz="4" w:space="0" w:color="000000"/>
+              <w:right w:val="single" w:sz="4" w:space="0" w:color="000000"/>
+            </w:tcBorders>
+            <w:vAlign w:val="center"/>
+          </w:tcPr>
+          <w:p>
+            <w:pPr>
+              <w:keepLines/>
+              <w:snapToGrid w:val="0"/>
+              <w:jc w:val="center"/>
+            </w:pPr>
+            <w:r>
+              <w:t>34</w:t>
+            </w:r>
+          </w:p>
+        </w:tc>
+        <w:tc>
+          <w:tcPr>
+            <w:tcW w:w="1417" w:type="dxa"/>
+            <w:tcBorders>
+              <w:top w:val="single" w:sz="4" w:space="0" w:color="000000"/>
+              <w:left w:val="single" w:sz="4" w:space="0" w:color="000000"/>
+              <w:bottom w:val="single" w:sz="4" w:space="0" w:color="000000"/>
+            </w:tcBorders>
+            <w:shd w:val="clear" w:color="auto" w:fill="auto"/>
+            <w:vAlign w:val="center"/>
+          </w:tcPr>
+          <w:p>
+            <w:pPr>
+              <w:keepLines/>
+              <w:snapToGrid w:val="0"/>
+              <w:jc w:val="center"/>
+            </w:pPr>
+            <w:r>
+              <w:t>34</w:t>
+            </w:r>
+          </w:p>
+        </w:tc>
+        <w:tc>
+          <w:tcPr>
+            <w:tcW w:w="993" w:type="dxa"/>
+            <w:tcBorders>
+              <w:top w:val="single" w:sz="4" w:space="0" w:color="000000"/>
+              <w:left w:val="single" w:sz="4" w:space="0" w:color="000000"/>
+              <w:bottom w:val="single" w:sz="4" w:space="0" w:color="000000"/>
+            </w:tcBorders>
+            <w:shd w:val="clear" w:color="auto" w:fill="auto"/>
+            <w:vAlign w:val="center"/>
+          </w:tcPr>
+          <w:p>
+            <w:pPr>
+              <w:keepLines/>
+              <w:snapToGrid w:val="0"/>
+              <w:jc w:val="center"/>
+            </w:pPr>
+          </w:p>
+        </w:tc>
+        <w:tc>
+          <w:tcPr>
+            <w:tcW w:w="850" w:type="dxa"/>
+            <w:tcBorders>
+              <w:top w:val="single" w:sz="4" w:space="0" w:color="000000"/>
+              <w:left w:val="single" w:sz="4" w:space="0" w:color="000000"/>
+              <w:bottom w:val="single" w:sz="4" w:space="0" w:color="000000"/>
+              <w:right w:val="single" w:sz="4" w:space="0" w:color="000000"/>
+            </w:tcBorders>
+            <w:shd w:val="clear" w:color="auto" w:fill="auto"/>
+            <w:vAlign w:val="center"/>
+          </w:tcPr>
+          <w:p>
+            <w:pPr>
+              <w:keepLines/>
+              <w:snapToGrid w:val="0"/>
+              <w:jc w:val="center"/>
+            </w:pPr>
+          </w:p>
+        </w:tc>
+      </w:tr>
+      <w:tr>
+        <w:trPr>
+          <w:cantSplit/>
+          <w:trHeight w:val="403"/>
+        </w:trPr>
+        <w:tc>
+          <w:tcPr>
+            <w:tcW w:w="567" w:type="dxa"/>
+            <w:tcBorders>
+              <w:top w:val="single" w:sz="4" w:space="0" w:color="000000"/>
+              <w:left w:val="single" w:sz="4" w:space="0" w:color="000000"/>
+              <w:bottom w:val="single" w:sz="4" w:space="0" w:color="000000"/>
+            </w:tcBorders>
+          </w:tcPr>
+          <w:p>
+            <w:pPr>
+              <w:keepLines/>
+              <w:rPr>
+                <w:b/>
+                <w:bCs/>
+                <w:sz w:val="20"/>
+                <w:szCs w:val="20"/>
+              </w:rPr>
+            </w:pPr>
+            <w:r>
+              <w:rPr>
+                <w:b/>
+                <w:bCs/>
+                <w:sz w:val="20"/>
+                <w:szCs w:val="20"/>
+              </w:rPr>
+              <w:t>5.</w:t>
+            </w:r>
+          </w:p>
+        </w:tc>
+        <w:tc>
+          <w:tcPr>
+            <w:tcW w:w="4395" w:type="dxa"/>
+            <w:tcBorders>
+              <w:top w:val="single" w:sz="4" w:space="0" w:color="000000"/>
+              <w:left w:val="single" w:sz="4" w:space="0" w:color="000000"/>
+              <w:bottom w:val="single" w:sz="4" w:space="0" w:color="000000"/>
+            </w:tcBorders>
+            <w:shd w:val="clear" w:color="auto" w:fill="auto"/>
+          </w:tcPr>
+          <w:p>
+            <w:pPr>
+              <w:keepLines/>
+              <w:rPr>
+                <w:b/>
+                <w:bCs/>
+              </w:rPr>
+            </w:pPr>
+            <w:r>
+              <w:rPr>
+                <w:b/>
+                <w:bCs/>
+              </w:rPr>
+              <w:t>Самостоятельная работа студентов, включая все виды текущей  аттестации</w:t>
+            </w:r>
+          </w:p>
+        </w:tc>
+        <w:tc>
+          <w:tcPr>
+            <w:tcW w:w="850" w:type="dxa"/>
+            <w:tcBorders>
+              <w:top w:val="single" w:sz="4" w:space="0" w:color="000000"/>
+              <w:left w:val="single" w:sz="4" w:space="0" w:color="000000"/>
+              <w:bottom w:val="single" w:sz="4" w:space="0" w:color="000000"/>
+            </w:tcBorders>
+            <w:shd w:val="clear" w:color="auto" w:fill="auto"/>
+            <w:vAlign w:val="center"/>
+          </w:tcPr>
+          <w:p>
+            <w:pPr>
+              <w:keepLines/>
+              <w:snapToGrid w:val="0"/>
+              <w:jc w:val="center"/>
+              <w:rPr>
+                <w:b/>
+                <w:bCs/>
+              </w:rPr>
+            </w:pPr>
+            <w:r>
+              <w:rPr>
+                <w:b/>
+                <w:bCs/>
+              </w:rPr>
+              <w:t>57</w:t>
+            </w:r>
+          </w:p>
+        </w:tc>
+        <w:tc>
+          <w:tcPr>
+            <w:tcW w:w="1276" w:type="dxa"/>
+            <w:tcBorders>
+              <w:top w:val="single" w:sz="4" w:space="0" w:color="000000"/>
+              <w:left w:val="single" w:sz="4" w:space="0" w:color="000000"/>
+              <w:bottom w:val="single" w:sz="4" w:space="0" w:color="000000"/>
+              <w:right w:val="single" w:sz="4" w:space="0" w:color="000000"/>
+            </w:tcBorders>
+            <w:vAlign w:val="center"/>
+          </w:tcPr>
+          <w:p>
+            <w:pPr>
+              <w:keepLines/>
+              <w:snapToGrid w:val="0"/>
+              <w:jc w:val="center"/>
+              <w:rPr>
+                <w:b/>
+                <w:bCs/>
+              </w:rPr>
+            </w:pPr>
+            <w:r>
+              <w:rPr>
+                <w:b/>
+                <w:bCs/>
+              </w:rPr>
+              <w:t>7</w:t>
+            </w:r>
+          </w:p>
+        </w:tc>
+        <w:tc>
+          <w:tcPr>
+            <w:tcW w:w="1417" w:type="dxa"/>
+            <w:tcBorders>
+              <w:top w:val="single" w:sz="4" w:space="0" w:color="000000"/>
+              <w:left w:val="single" w:sz="4" w:space="0" w:color="000000"/>
+              <w:bottom w:val="single" w:sz="4" w:space="0" w:color="000000"/>
+            </w:tcBorders>
+            <w:shd w:val="clear" w:color="auto" w:fill="auto"/>
+            <w:vAlign w:val="center"/>
+          </w:tcPr>
+          <w:p>
+            <w:pPr>
+              <w:keepLines/>
+              <w:snapToGrid w:val="0"/>
+              <w:jc w:val="center"/>
+              <w:rPr>
+                <w:b/>
+                <w:bCs/>
+              </w:rPr>
+            </w:pPr>
+          </w:p>
+        </w:tc>
+        <w:tc>
+          <w:tcPr>
+            <w:tcW w:w="993" w:type="dxa"/>
+            <w:tcBorders>
+              <w:top w:val="single" w:sz="4" w:space="0" w:color="000000"/>
+              <w:left w:val="single" w:sz="4" w:space="0" w:color="000000"/>
+              <w:bottom w:val="single" w:sz="4" w:space="0" w:color="000000"/>
+            </w:tcBorders>
+            <w:shd w:val="clear" w:color="auto" w:fill="auto"/>
+            <w:vAlign w:val="center"/>
+          </w:tcPr>
+          <w:p>
+            <w:pPr>
+              <w:keepLines/>
+              <w:snapToGrid w:val="0"/>
+              <w:jc w:val="center"/>
+              <w:rPr>
+                <w:b/>
+                <w:bCs/>
+              </w:rPr>
+            </w:pPr>
+          </w:p>
+        </w:tc>
+        <w:tc>
+          <w:tcPr>
+            <w:tcW w:w="850" w:type="dxa"/>
+            <w:tcBorders>
+              <w:top w:val="single" w:sz="4" w:space="0" w:color="000000"/>
+              <w:left w:val="single" w:sz="4" w:space="0" w:color="000000"/>
+              <w:bottom w:val="single" w:sz="4" w:space="0" w:color="000000"/>
+              <w:right w:val="single" w:sz="4" w:space="0" w:color="000000"/>
+            </w:tcBorders>
+            <w:shd w:val="clear" w:color="auto" w:fill="auto"/>
+            <w:vAlign w:val="center"/>
+          </w:tcPr>
+          <w:p>
+            <w:pPr>
+              <w:keepLines/>
+              <w:snapToGrid w:val="0"/>
+              <w:jc w:val="center"/>
+              <w:rPr>
+                <w:b/>
+                <w:bCs/>
+              </w:rPr>
+            </w:pPr>
+          </w:p>
+        </w:tc>
+      </w:tr>
+      <w:tr>
+        <w:trPr>
+          <w:cantSplit/>
+          <w:trHeight w:val="392"/>
+        </w:trPr>
+        <w:tc>
+          <w:tcPr>
+            <w:tcW w:w="567" w:type="dxa"/>
+            <w:tcBorders>
+              <w:top w:val="single" w:sz="4" w:space="0" w:color="000000"/>
+              <w:left w:val="single" w:sz="4" w:space="0" w:color="000000"/>
+              <w:bottom w:val="single" w:sz="4" w:space="0" w:color="000000"/>
+            </w:tcBorders>
+          </w:tcPr>
+          <w:p>
+            <w:pPr>
+              <w:keepLines/>
+              <w:rPr>
+                <w:b/>
+                <w:bCs/>
+                <w:sz w:val="20"/>
+                <w:szCs w:val="20"/>
+              </w:rPr>
+            </w:pPr>
+            <w:r>
+              <w:rPr>
+                <w:b/>
+                <w:bCs/>
+                <w:sz w:val="20"/>
+                <w:szCs w:val="20"/>
+              </w:rPr>
+              <w:t>6.</w:t>
+            </w:r>
+          </w:p>
+        </w:tc>
+        <w:tc>
+          <w:tcPr>
+            <w:tcW w:w="4395" w:type="dxa"/>
+            <w:tcBorders>
+              <w:top w:val="single" w:sz="4" w:space="0" w:color="000000"/>
+              <w:left w:val="single" w:sz="4" w:space="0" w:color="000000"/>
+              <w:bottom w:val="single" w:sz="4" w:space="0" w:color="000000"/>
+            </w:tcBorders>
+            <w:shd w:val="clear" w:color="auto" w:fill="auto"/>
+          </w:tcPr>
+          <w:p>
+            <w:pPr>
+              <w:keepLines/>
+              <w:rPr>
+                <w:b/>
+                <w:bCs/>
+              </w:rPr>
+            </w:pPr>
+            <w:r>
+              <w:rPr>
+                <w:b/>
+                <w:bCs/>
+              </w:rPr>
+              <w:t>Промежуточная аттестация</w:t>
+            </w:r>
+          </w:p>
+        </w:tc>
+        <w:tc>
+          <w:tcPr>
+            <w:tcW w:w="850" w:type="dxa"/>
+            <w:tcBorders>
+              <w:top w:val="single" w:sz="4" w:space="0" w:color="000000"/>
+              <w:left w:val="single" w:sz="4" w:space="0" w:color="000000"/>
+              <w:bottom w:val="single" w:sz="4" w:space="0" w:color="000000"/>
+            </w:tcBorders>
+            <w:shd w:val="clear" w:color="auto" w:fill="auto"/>
+            <w:vAlign w:val="center"/>
+          </w:tcPr>
+          <w:p>
+            <w:pPr>
+              <w:keepLines/>
+              <w:snapToGrid w:val="0"/>
+              <w:jc w:val="center"/>
+            </w:pPr>
+            <w:r>
+              <w:t>7</w:t>
+            </w:r>
+          </w:p>
+        </w:tc>
+        <w:tc>
+          <w:tcPr>
+            <w:tcW w:w="1276" w:type="dxa"/>
+            <w:tcBorders>
+              <w:top w:val="single" w:sz="4" w:space="0" w:color="000000"/>
+              <w:left w:val="single" w:sz="4" w:space="0" w:color="000000"/>
+              <w:bottom w:val="single" w:sz="4" w:space="0" w:color="000000"/>
+              <w:right w:val="single" w:sz="4" w:space="0" w:color="000000"/>
+            </w:tcBorders>
+            <w:vAlign w:val="center"/>
+          </w:tcPr>
+          <w:p>
+            <w:pPr>
+              <w:keepLines/>
+              <w:jc w:val="center"/>
+              <w:rPr>
+                <w:b/>
+                <w:bCs/>
+              </w:rPr>
+            </w:pPr>
+            <w:r>
+              <w:rPr>
+                <w:b/>
+                <w:bCs/>
+              </w:rPr>
+              <w:t>2</w:t>
+            </w:r>
+          </w:p>
+        </w:tc>
+        <w:tc>
+          <w:tcPr>
+            <w:tcW w:w="1417" w:type="dxa"/>
+            <w:tcBorders>
+              <w:top w:val="single" w:sz="4" w:space="0" w:color="000000"/>
+              <w:left w:val="single" w:sz="4" w:space="0" w:color="000000"/>
+              <w:bottom w:val="single" w:sz="4" w:space="0" w:color="000000"/>
+            </w:tcBorders>
+            <w:shd w:val="clear" w:color="auto" w:fill="auto"/>
+            <w:vAlign w:val="center"/>
+          </w:tcPr>
+          <w:p>
+            <w:pPr>
+              <w:keepLines/>
+              <w:jc w:val="center"/>
+              <w:rPr>
+                <w:b/>
+                <w:bCs/>
+              </w:rPr>
+            </w:pPr>
+            <w:r>
+              <w:rPr>
+                <w:bCs/>
+              </w:rPr>
+              <w:t>З</w:t>
+            </w:r>
+          </w:p>
+        </w:tc>
+        <w:tc>
+          <w:tcPr>
+            <w:tcW w:w="993" w:type="dxa"/>
+            <w:tcBorders>
+              <w:top w:val="single" w:sz="4" w:space="0" w:color="000000"/>
+              <w:left w:val="single" w:sz="4" w:space="0" w:color="000000"/>
+              <w:bottom w:val="single" w:sz="4" w:space="0" w:color="000000"/>
+            </w:tcBorders>
+            <w:shd w:val="clear" w:color="auto" w:fill="auto"/>
+            <w:vAlign w:val="center"/>
+          </w:tcPr>
+          <w:p>
+            <w:pPr>
+              <w:keepLines/>
+              <w:jc w:val="center"/>
+              <w:rPr>
+                <w:b/>
+                <w:bCs/>
+                <w:sz w:val="20"/>
+                <w:szCs w:val="20"/>
+              </w:rPr>
+            </w:pPr>
+          </w:p>
+        </w:tc>
+        <w:tc>
+          <w:tcPr>
+            <w:tcW w:w="850" w:type="dxa"/>
+            <w:tcBorders>
+              <w:top w:val="single" w:sz="4" w:space="0" w:color="000000"/>
+              <w:left w:val="single" w:sz="4" w:space="0" w:color="000000"/>
+              <w:bottom w:val="single" w:sz="4" w:space="0" w:color="000000"/>
+              <w:right w:val="single" w:sz="4" w:space="0" w:color="000000"/>
+            </w:tcBorders>
+            <w:shd w:val="clear" w:color="auto" w:fill="auto"/>
+            <w:vAlign w:val="center"/>
+          </w:tcPr>
+          <w:p>
+            <w:pPr>
+              <w:keepLines/>
+              <w:jc w:val="center"/>
+              <w:rPr>
+                <w:sz w:val="20"/>
+                <w:szCs w:val="20"/>
+              </w:rPr>
+            </w:pPr>
+          </w:p>
+        </w:tc>
+      </w:tr>
+      <w:tr>
+        <w:trPr>
+          <w:cantSplit/>
+          <w:trHeight w:val="315"/>
+        </w:trPr>
+        <w:tc>
+          <w:tcPr>
+            <w:tcW w:w="567" w:type="dxa"/>
+            <w:tcBorders>
+              <w:top w:val="single" w:sz="4" w:space="0" w:color="000000"/>
+              <w:left w:val="single" w:sz="4" w:space="0" w:color="000000"/>
+              <w:bottom w:val="single" w:sz="4" w:space="0" w:color="000000"/>
+            </w:tcBorders>
+          </w:tcPr>
+          <w:p>
+            <w:pPr>
+              <w:keepLines/>
+              <w:rPr>
+                <w:b/>
+                <w:bCs/>
+                <w:sz w:val="20"/>
+                <w:szCs w:val="20"/>
+              </w:rPr>
+            </w:pPr>
+            <w:r>
+              <w:rPr>
+                <w:b/>
+                <w:bCs/>
+                <w:sz w:val="20"/>
+                <w:szCs w:val="20"/>
+              </w:rPr>
+              <w:t>7.</w:t>
+            </w:r>
+          </w:p>
+        </w:tc>
+        <w:tc>
+          <w:tcPr>
+            <w:tcW w:w="4395" w:type="dxa"/>
+            <w:tcBorders>
+              <w:top w:val="single" w:sz="4" w:space="0" w:color="000000"/>
+              <w:left w:val="single" w:sz="4" w:space="0" w:color="000000"/>
+              <w:bottom w:val="single" w:sz="4" w:space="0" w:color="000000"/>
+            </w:tcBorders>
+            <w:shd w:val="clear" w:color="auto" w:fill="auto"/>
+          </w:tcPr>
+          <w:p>
+            <w:pPr>
+              <w:keepLines/>
+            </w:pPr>
+            <w:r>
+              <w:rPr>
+                <w:b/>
+                <w:bCs/>
+              </w:rPr>
+              <w:t>Общий объем по учебному плану, час.</w:t>
+            </w:r>
+          </w:p>
+        </w:tc>
+        <w:tc>
+          <w:tcPr>
+            <w:tcW w:w="850" w:type="dxa"/>
+            <w:tcBorders>
+              <w:top w:val="single" w:sz="4" w:space="0" w:color="000000"/>
+              <w:left w:val="single" w:sz="4" w:space="0" w:color="000000"/>
+              <w:bottom w:val="single" w:sz="4" w:space="0" w:color="000000"/>
+              <w:right w:val="single" w:sz="4" w:space="0" w:color="000000"/>
+            </w:tcBorders>
+            <w:shd w:val="clear" w:color="auto" w:fill="auto"/>
+          </w:tcPr>
+          <w:p>
+            <w:pPr>
+              <w:keepLines/>
+              <w:snapToGrid w:val="0"/>
+              <w:jc w:val="center"/>
+            </w:pPr>
+            <w:r>
+              <w:t>108</w:t>
+            </w:r>
+          </w:p>
+        </w:tc>
+        <w:tc>
+          <w:tcPr>
+            <w:tcW w:w="1276" w:type="dxa"/>
+            <w:tcBorders>
+              <w:top w:val="single" w:sz="4" w:space="0" w:color="000000"/>
+              <w:left w:val="single" w:sz="4" w:space="0" w:color="000000"/>
+              <w:bottom w:val="single" w:sz="4" w:space="0" w:color="000000"/>
+              <w:right w:val="single" w:sz="4" w:space="0" w:color="000000"/>
+            </w:tcBorders>
+          </w:tcPr>
+          <w:p>
+            <w:pPr>
+              <w:keepLines/>
+              <w:snapToGrid w:val="0"/>
+              <w:jc w:val="center"/>
+            </w:pPr>
+            <w:r>
+              <w:t>60</w:t>
+            </w:r>
+          </w:p>
+        </w:tc>
+        <w:tc>
+          <w:tcPr>
+            <w:tcW w:w="1417" w:type="dxa"/>
+            <w:tcBorders>
+              <w:top w:val="single" w:sz="4" w:space="0" w:color="000000"/>
+              <w:left w:val="single" w:sz="4" w:space="0" w:color="000000"/>
+              <w:bottom w:val="single" w:sz="4" w:space="0" w:color="000000"/>
+              <w:right w:val="single" w:sz="4" w:space="0" w:color="000000"/>
+            </w:tcBorders>
+            <w:shd w:val="clear" w:color="auto" w:fill="auto"/>
+          </w:tcPr>
+          <w:p>
+            <w:pPr>
+              <w:keepLines/>
+              <w:snapToGrid w:val="0"/>
+              <w:jc w:val="center"/>
+            </w:pPr>
+          </w:p>
+        </w:tc>
+        <w:tc>
+          <w:tcPr>
+            <w:tcW w:w="993" w:type="dxa"/>
+            <w:tcBorders>
+              <w:top w:val="single" w:sz="4" w:space="0" w:color="000000"/>
+              <w:left w:val="single" w:sz="4" w:space="0" w:color="000000"/>
+              <w:bottom w:val="single" w:sz="4" w:space="0" w:color="000000"/>
+              <w:right w:val="single" w:sz="4" w:space="0" w:color="000000"/>
+            </w:tcBorders>
+            <w:shd w:val="clear" w:color="auto" w:fill="auto"/>
+          </w:tcPr>
+          <w:p>
+            <w:pPr>
+              <w:keepLines/>
+              <w:snapToGrid w:val="0"/>
+              <w:jc w:val="center"/>
+            </w:pPr>
+          </w:p>
+        </w:tc>
+        <w:tc>
+          <w:tcPr>
+            <w:tcW w:w="850" w:type="dxa"/>
+            <w:tcBorders>
+              <w:top w:val="single" w:sz="4" w:space="0" w:color="000000"/>
+              <w:left w:val="single" w:sz="4" w:space="0" w:color="000000"/>
+              <w:bottom w:val="single" w:sz="4" w:space="0" w:color="000000"/>
+              <w:right w:val="single" w:sz="4" w:space="0" w:color="000000"/>
+            </w:tcBorders>
+            <w:shd w:val="clear" w:color="auto" w:fill="auto"/>
+          </w:tcPr>
+          <w:p>
+            <w:pPr>
+              <w:keepLines/>
+              <w:snapToGrid w:val="0"/>
+              <w:jc w:val="center"/>
+            </w:pPr>
+          </w:p>
+        </w:tc>
+      </w:tr>
+      <w:tr>
+        <w:trPr>
+          <w:cantSplit/>
+          <w:trHeight w:val="315"/>
+        </w:trPr>
+        <w:tc>
+          <w:tcPr>
+            <w:tcW w:w="567" w:type="dxa"/>
+            <w:tcBorders>
+              <w:top w:val="single" w:sz="4" w:space="0" w:color="000000"/>
+              <w:left w:val="single" w:sz="4" w:space="0" w:color="000000"/>
+              <w:bottom w:val="single" w:sz="4" w:space="0" w:color="000000"/>
+            </w:tcBorders>
+          </w:tcPr>
+          <w:p>
+            <w:pPr>
+              <w:keepLines/>
+              <w:rPr>
+                <w:b/>
+                <w:bCs/>
+                <w:sz w:val="20"/>
+                <w:szCs w:val="20"/>
+              </w:rPr>
+            </w:pPr>
+            <w:r>
+              <w:rPr>
+                <w:b/>
+                <w:bCs/>
+                <w:sz w:val="20"/>
+                <w:szCs w:val="20"/>
+              </w:rPr>
+              <w:t>8.</w:t>
+            </w:r>
+          </w:p>
+        </w:tc>
+        <w:tc>
+          <w:tcPr>
+            <w:tcW w:w="4395" w:type="dxa"/>
+            <w:tcBorders>
+              <w:top w:val="single" w:sz="4" w:space="0" w:color="000000"/>
+              <w:left w:val="single" w:sz="4" w:space="0" w:color="000000"/>
+              <w:bottom w:val="single" w:sz="4" w:space="0" w:color="000000"/>
+            </w:tcBorders>
+            <w:shd w:val="clear" w:color="auto" w:fill="auto"/>
+          </w:tcPr>
+          <w:p>
+            <w:pPr>
+              <w:keepLines/>
+            </w:pPr>
+            <w:r>
+              <w:rPr>
+                <w:b/>
+                <w:bCs/>
+              </w:rPr>
+              <w:t>Общий объем по учебному плану, з.е.</w:t>
+            </w:r>
+          </w:p>
+        </w:tc>
+        <w:tc>
+          <w:tcPr>
+            <w:tcW w:w="850" w:type="dxa"/>
+            <w:tcBorders>
+              <w:top w:val="single" w:sz="4" w:space="0" w:color="000000"/>
+              <w:left w:val="single" w:sz="4" w:space="0" w:color="000000"/>
+              <w:bottom w:val="single" w:sz="4" w:space="0" w:color="000000"/>
+              <w:right w:val="single" w:sz="4" w:space="0" w:color="000000"/>
+            </w:tcBorders>
+            <w:shd w:val="clear" w:color="auto" w:fill="auto"/>
+          </w:tcPr>
+          <w:p>
+            <w:pPr>
+              <w:keepLines/>
+              <w:snapToGrid w:val="0"/>
+              <w:jc w:val="center"/>
+            </w:pPr>
+            <w:r>
+              <w:t>3</w:t>
+            </w:r>
+          </w:p>
+        </w:tc>
+        <w:tc>
+          <w:tcPr>
+            <w:tcW w:w="1276" w:type="dxa"/>
+            <w:tcBorders>
+              <w:top w:val="single" w:sz="4" w:space="0" w:color="000000"/>
+              <w:left w:val="single" w:sz="4" w:space="0" w:color="000000"/>
+              <w:bottom w:val="single" w:sz="4" w:space="0" w:color="000000"/>
+              <w:right w:val="single" w:sz="4" w:space="0" w:color="000000"/>
+            </w:tcBorders>
+          </w:tcPr>
+          <w:p>
+            <w:pPr>
+              <w:keepLines/>
+              <w:snapToGrid w:val="0"/>
+              <w:jc w:val="center"/>
+            </w:pPr>
+          </w:p>
+        </w:tc>
+        <w:tc>
+          <w:tcPr>
+            <w:tcW w:w="1417" w:type="dxa"/>
+            <w:tcBorders>
+              <w:top w:val="single" w:sz="4" w:space="0" w:color="000000"/>
+              <w:left w:val="single" w:sz="4" w:space="0" w:color="000000"/>
+              <w:bottom w:val="single" w:sz="4" w:space="0" w:color="000000"/>
+              <w:right w:val="single" w:sz="4" w:space="0" w:color="000000"/>
+            </w:tcBorders>
+            <w:shd w:val="clear" w:color="auto" w:fill="auto"/>
+          </w:tcPr>
+          <w:p>
+            <w:pPr>
+              <w:keepLines/>
+              <w:snapToGrid w:val="0"/>
+              <w:jc w:val="center"/>
+            </w:pPr>
+            <w:r>
+              <w:t>3</w:t>
+            </w:r>
+          </w:p>
+        </w:tc>
+        <w:tc>
+          <w:tcPr>
+            <w:tcW w:w="993" w:type="dxa"/>
+            <w:tcBorders>
+              <w:top w:val="single" w:sz="4" w:space="0" w:color="000000"/>
+              <w:left w:val="single" w:sz="4" w:space="0" w:color="000000"/>
+              <w:bottom w:val="single" w:sz="4" w:space="0" w:color="000000"/>
+              <w:right w:val="single" w:sz="4" w:space="0" w:color="000000"/>
+            </w:tcBorders>
+            <w:shd w:val="clear" w:color="auto" w:fill="auto"/>
+          </w:tcPr>
+          <w:p>
+            <w:pPr>
+              <w:keepLines/>
+              <w:snapToGrid w:val="0"/>
+              <w:jc w:val="center"/>
+            </w:pPr>
+          </w:p>
+        </w:tc>
+        <w:tc>
+          <w:tcPr>
+            <w:tcW w:w="850" w:type="dxa"/>
+            <w:tcBorders>
+              <w:top w:val="single" w:sz="4" w:space="0" w:color="000000"/>
+              <w:left w:val="single" w:sz="4" w:space="0" w:color="000000"/>
+              <w:bottom w:val="single" w:sz="4" w:space="0" w:color="000000"/>
+              <w:right w:val="single" w:sz="4" w:space="0" w:color="000000"/>
+            </w:tcBorders>
+            <w:shd w:val="clear" w:color="auto" w:fill="auto"/>
+          </w:tcPr>
+          <w:p>
+            <w:pPr>
+              <w:keepLines/>
+              <w:snapToGrid w:val="0"/>
+              <w:jc w:val="center"/>
+            </w:pPr>
+          </w:p>
+        </w:tc>
+      </w:tr>
+    </w:tbl>
     <w:p>
       <w:pPr>
         <w:spacing w:line="360" w:lineRule="auto"/>
@@ -1904,6 +4460,7 @@
           <w:bCs/>
           <w:caps/>
         </w:rPr>
+        <w:lastRenderedPageBreak/>
         <w:t>СОДЕРЖАНИЕ ДИСЦИПЛИНЫ</w:t>
       </w:r>
       <w:r>
@@ -3045,6 +5602,7 @@
           <w:bCs/>
           <w:caps/>
         </w:rPr>
+        <w:lastRenderedPageBreak/>
         <w:t>УЧЕБНО-МЕТОДИЧЕСКОЕ И ИНФОРМАЦИОННОЕ ОБЕСПЕЧЕНИЕ дисциплины</w:t>
       </w:r>
       <w:r>
@@ -3352,21 +5910,7 @@
           <w:b/>
           <w:iCs/>
         </w:rPr>
-        <w:instrText>Б</w:instrText>
-      </w:r>
-      <w:r>
-        <w:rPr>
-          <w:b/>
-          <w:iCs/>
-        </w:rPr>
-        <w:instrText>а</w:instrText>
-      </w:r>
-      <w:r>
-        <w:rPr>
-          <w:b/>
-          <w:iCs/>
-        </w:rPr>
-        <w:instrText>зы данных, информационно-справочные и поисковые системы</w:instrText>
+        <w:instrText>Базы данных, информационно-справочные и поисковые системы</w:instrText>
       </w:r>
       <w:bookmarkEnd w:id="22"/>
       <w:r>
@@ -3431,21 +5975,7 @@
           <w:b/>
           <w:iCs/>
         </w:rPr>
-        <w:instrText>Электронные образовател</w:instrText>
-      </w:r>
-      <w:r>
-        <w:rPr>
-          <w:b/>
-          <w:iCs/>
-        </w:rPr>
-        <w:instrText>ь</w:instrText>
-      </w:r>
-      <w:r>
-        <w:rPr>
-          <w:b/>
-          <w:iCs/>
-        </w:rPr>
-        <w:instrText>ные ресурсы</w:instrText>
+        <w:instrText>Электронные образовательные ресурсы</w:instrText>
       </w:r>
       <w:bookmarkEnd w:id="23"/>
       <w:r>
@@ -8954,6 +11484,119 @@
     </w:lvl>
   </w:abstractNum>
   <w:abstractNum w:abstractNumId="14">
+    <w:nsid w:val="3DD43575"/>
+    <w:multiLevelType w:val="hybridMultilevel"/>
+    <w:tmpl w:val="00CE46BC"/>
+    <w:lvl w:ilvl="0" w:tplc="00000005">
+      <w:start w:val="1"/>
+      <w:numFmt w:val="bullet"/>
+      <w:lvlText w:val=""/>
+      <w:lvlJc w:val="left"/>
+      <w:pPr>
+        <w:ind w:left="1684" w:hanging="360"/>
+      </w:pPr>
+      <w:rPr>
+        <w:rFonts w:ascii="Symbol" w:hAnsi="Symbol" w:cs="Symbol"/>
+      </w:rPr>
+    </w:lvl>
+    <w:lvl w:ilvl="1" w:tplc="04190003" w:tentative="1">
+      <w:start w:val="1"/>
+      <w:numFmt w:val="bullet"/>
+      <w:lvlText w:val="o"/>
+      <w:lvlJc w:val="left"/>
+      <w:pPr>
+        <w:ind w:left="2404" w:hanging="360"/>
+      </w:pPr>
+      <w:rPr>
+        <w:rFonts w:ascii="Courier New" w:hAnsi="Courier New" w:cs="Courier New" w:hint="default"/>
+      </w:rPr>
+    </w:lvl>
+    <w:lvl w:ilvl="2" w:tplc="04190005" w:tentative="1">
+      <w:start w:val="1"/>
+      <w:numFmt w:val="bullet"/>
+      <w:lvlText w:val=""/>
+      <w:lvlJc w:val="left"/>
+      <w:pPr>
+        <w:ind w:left="3124" w:hanging="360"/>
+      </w:pPr>
+      <w:rPr>
+        <w:rFonts w:ascii="Wingdings" w:hAnsi="Wingdings" w:hint="default"/>
+      </w:rPr>
+    </w:lvl>
+    <w:lvl w:ilvl="3" w:tplc="04190001" w:tentative="1">
+      <w:start w:val="1"/>
+      <w:numFmt w:val="bullet"/>
+      <w:lvlText w:val=""/>
+      <w:lvlJc w:val="left"/>
+      <w:pPr>
+        <w:ind w:left="3844" w:hanging="360"/>
+      </w:pPr>
+      <w:rPr>
+        <w:rFonts w:ascii="Symbol" w:hAnsi="Symbol" w:hint="default"/>
+      </w:rPr>
+    </w:lvl>
+    <w:lvl w:ilvl="4" w:tplc="04190003" w:tentative="1">
+      <w:start w:val="1"/>
+      <w:numFmt w:val="bullet"/>
+      <w:lvlText w:val="o"/>
+      <w:lvlJc w:val="left"/>
+      <w:pPr>
+        <w:ind w:left="4564" w:hanging="360"/>
+      </w:pPr>
+      <w:rPr>
+        <w:rFonts w:ascii="Courier New" w:hAnsi="Courier New" w:cs="Courier New" w:hint="default"/>
+      </w:rPr>
+    </w:lvl>
+    <w:lvl w:ilvl="5" w:tplc="04190005" w:tentative="1">
+      <w:start w:val="1"/>
+      <w:numFmt w:val="bullet"/>
+      <w:lvlText w:val=""/>
+      <w:lvlJc w:val="left"/>
+      <w:pPr>
+        <w:ind w:left="5284" w:hanging="360"/>
+      </w:pPr>
+      <w:rPr>
+        <w:rFonts w:ascii="Wingdings" w:hAnsi="Wingdings" w:hint="default"/>
+      </w:rPr>
+    </w:lvl>
+    <w:lvl w:ilvl="6" w:tplc="04190001" w:tentative="1">
+      <w:start w:val="1"/>
+      <w:numFmt w:val="bullet"/>
+      <w:lvlText w:val=""/>
+      <w:lvlJc w:val="left"/>
+      <w:pPr>
+        <w:ind w:left="6004" w:hanging="360"/>
+      </w:pPr>
+      <w:rPr>
+        <w:rFonts w:ascii="Symbol" w:hAnsi="Symbol" w:hint="default"/>
+      </w:rPr>
+    </w:lvl>
+    <w:lvl w:ilvl="7" w:tplc="04190003" w:tentative="1">
+      <w:start w:val="1"/>
+      <w:numFmt w:val="bullet"/>
+      <w:lvlText w:val="o"/>
+      <w:lvlJc w:val="left"/>
+      <w:pPr>
+        <w:ind w:left="6724" w:hanging="360"/>
+      </w:pPr>
+      <w:rPr>
+        <w:rFonts w:ascii="Courier New" w:hAnsi="Courier New" w:cs="Courier New" w:hint="default"/>
+      </w:rPr>
+    </w:lvl>
+    <w:lvl w:ilvl="8" w:tplc="04190005" w:tentative="1">
+      <w:start w:val="1"/>
+      <w:numFmt w:val="bullet"/>
+      <w:lvlText w:val=""/>
+      <w:lvlJc w:val="left"/>
+      <w:pPr>
+        <w:ind w:left="7444" w:hanging="360"/>
+      </w:pPr>
+      <w:rPr>
+        <w:rFonts w:ascii="Wingdings" w:hAnsi="Wingdings" w:hint="default"/>
+      </w:rPr>
+    </w:lvl>
+  </w:abstractNum>
+  <w:abstractNum w:abstractNumId="15">
     <w:nsid w:val="400B1F92"/>
     <w:multiLevelType w:val="multilevel"/>
     <w:tmpl w:val="5CA6D124"/>
@@ -9069,7 +11712,7 @@
       </w:pPr>
     </w:lvl>
   </w:abstractNum>
-  <w:abstractNum w:abstractNumId="15">
+  <w:abstractNum w:abstractNumId="16">
     <w:nsid w:val="488855E4"/>
     <w:multiLevelType w:val="multilevel"/>
     <w:tmpl w:val="7ECCD8F4"/>
@@ -9422,7 +12065,7 @@
       </w:rPr>
     </w:lvl>
   </w:abstractNum>
-  <w:abstractNum w:abstractNumId="16">
+  <w:abstractNum w:abstractNumId="17">
     <w:nsid w:val="4AF01B22"/>
     <w:multiLevelType w:val="multilevel"/>
     <w:tmpl w:val="EFC640DA"/>
@@ -9556,7 +12199,7 @@
       </w:rPr>
     </w:lvl>
   </w:abstractNum>
-  <w:abstractNum w:abstractNumId="17">
+  <w:abstractNum w:abstractNumId="18">
     <w:nsid w:val="51270026"/>
     <w:multiLevelType w:val="multilevel"/>
     <w:tmpl w:val="C4E65DFE"/>
@@ -9690,7 +12333,7 @@
       </w:rPr>
     </w:lvl>
   </w:abstractNum>
-  <w:abstractNum w:abstractNumId="18">
+  <w:abstractNum w:abstractNumId="19">
     <w:nsid w:val="52A8497C"/>
     <w:multiLevelType w:val="multilevel"/>
     <w:tmpl w:val="189A307C"/>
@@ -10042,7 +12685,7 @@
       </w:rPr>
     </w:lvl>
   </w:abstractNum>
-  <w:abstractNum w:abstractNumId="19">
+  <w:abstractNum w:abstractNumId="20">
     <w:nsid w:val="73B82BFD"/>
     <w:multiLevelType w:val="multilevel"/>
     <w:tmpl w:val="3C7CC120"/>
@@ -10394,7 +13037,120 @@
       </w:rPr>
     </w:lvl>
   </w:abstractNum>
-  <w:abstractNum w:abstractNumId="20">
+  <w:abstractNum w:abstractNumId="21">
+    <w:nsid w:val="74F40EB6"/>
+    <w:multiLevelType w:val="hybridMultilevel"/>
+    <w:tmpl w:val="30A6DDC6"/>
+    <w:lvl w:ilvl="0" w:tplc="00000005">
+      <w:start w:val="1"/>
+      <w:numFmt w:val="bullet"/>
+      <w:lvlText w:val=""/>
+      <w:lvlJc w:val="left"/>
+      <w:pPr>
+        <w:ind w:left="1684" w:hanging="360"/>
+      </w:pPr>
+      <w:rPr>
+        <w:rFonts w:ascii="Symbol" w:hAnsi="Symbol" w:cs="Symbol"/>
+      </w:rPr>
+    </w:lvl>
+    <w:lvl w:ilvl="1" w:tplc="04190003" w:tentative="1">
+      <w:start w:val="1"/>
+      <w:numFmt w:val="bullet"/>
+      <w:lvlText w:val="o"/>
+      <w:lvlJc w:val="left"/>
+      <w:pPr>
+        <w:ind w:left="2404" w:hanging="360"/>
+      </w:pPr>
+      <w:rPr>
+        <w:rFonts w:ascii="Courier New" w:hAnsi="Courier New" w:cs="Courier New" w:hint="default"/>
+      </w:rPr>
+    </w:lvl>
+    <w:lvl w:ilvl="2" w:tplc="04190005" w:tentative="1">
+      <w:start w:val="1"/>
+      <w:numFmt w:val="bullet"/>
+      <w:lvlText w:val=""/>
+      <w:lvlJc w:val="left"/>
+      <w:pPr>
+        <w:ind w:left="3124" w:hanging="360"/>
+      </w:pPr>
+      <w:rPr>
+        <w:rFonts w:ascii="Wingdings" w:hAnsi="Wingdings" w:hint="default"/>
+      </w:rPr>
+    </w:lvl>
+    <w:lvl w:ilvl="3" w:tplc="04190001" w:tentative="1">
+      <w:start w:val="1"/>
+      <w:numFmt w:val="bullet"/>
+      <w:lvlText w:val=""/>
+      <w:lvlJc w:val="left"/>
+      <w:pPr>
+        <w:ind w:left="3844" w:hanging="360"/>
+      </w:pPr>
+      <w:rPr>
+        <w:rFonts w:ascii="Symbol" w:hAnsi="Symbol" w:hint="default"/>
+      </w:rPr>
+    </w:lvl>
+    <w:lvl w:ilvl="4" w:tplc="04190003" w:tentative="1">
+      <w:start w:val="1"/>
+      <w:numFmt w:val="bullet"/>
+      <w:lvlText w:val="o"/>
+      <w:lvlJc w:val="left"/>
+      <w:pPr>
+        <w:ind w:left="4564" w:hanging="360"/>
+      </w:pPr>
+      <w:rPr>
+        <w:rFonts w:ascii="Courier New" w:hAnsi="Courier New" w:cs="Courier New" w:hint="default"/>
+      </w:rPr>
+    </w:lvl>
+    <w:lvl w:ilvl="5" w:tplc="04190005" w:tentative="1">
+      <w:start w:val="1"/>
+      <w:numFmt w:val="bullet"/>
+      <w:lvlText w:val=""/>
+      <w:lvlJc w:val="left"/>
+      <w:pPr>
+        <w:ind w:left="5284" w:hanging="360"/>
+      </w:pPr>
+      <w:rPr>
+        <w:rFonts w:ascii="Wingdings" w:hAnsi="Wingdings" w:hint="default"/>
+      </w:rPr>
+    </w:lvl>
+    <w:lvl w:ilvl="6" w:tplc="04190001" w:tentative="1">
+      <w:start w:val="1"/>
+      <w:numFmt w:val="bullet"/>
+      <w:lvlText w:val=""/>
+      <w:lvlJc w:val="left"/>
+      <w:pPr>
+        <w:ind w:left="6004" w:hanging="360"/>
+      </w:pPr>
+      <w:rPr>
+        <w:rFonts w:ascii="Symbol" w:hAnsi="Symbol" w:hint="default"/>
+      </w:rPr>
+    </w:lvl>
+    <w:lvl w:ilvl="7" w:tplc="04190003" w:tentative="1">
+      <w:start w:val="1"/>
+      <w:numFmt w:val="bullet"/>
+      <w:lvlText w:val="o"/>
+      <w:lvlJc w:val="left"/>
+      <w:pPr>
+        <w:ind w:left="6724" w:hanging="360"/>
+      </w:pPr>
+      <w:rPr>
+        <w:rFonts w:ascii="Courier New" w:hAnsi="Courier New" w:cs="Courier New" w:hint="default"/>
+      </w:rPr>
+    </w:lvl>
+    <w:lvl w:ilvl="8" w:tplc="04190005" w:tentative="1">
+      <w:start w:val="1"/>
+      <w:numFmt w:val="bullet"/>
+      <w:lvlText w:val=""/>
+      <w:lvlJc w:val="left"/>
+      <w:pPr>
+        <w:ind w:left="7444" w:hanging="360"/>
+      </w:pPr>
+      <w:rPr>
+        <w:rFonts w:ascii="Wingdings" w:hAnsi="Wingdings" w:hint="default"/>
+      </w:rPr>
+    </w:lvl>
+  </w:abstractNum>
+  <w:abstractNum w:abstractNumId="22">
     <w:nsid w:val="76380AC7"/>
     <w:multiLevelType w:val="multilevel"/>
     <w:tmpl w:val="362A3FC2"/>
@@ -10528,7 +13284,7 @@
       </w:rPr>
     </w:lvl>
   </w:abstractNum>
-  <w:abstractNum w:abstractNumId="21">
+  <w:abstractNum w:abstractNumId="23">
     <w:nsid w:val="795B5844"/>
     <w:multiLevelType w:val="multilevel"/>
     <w:tmpl w:val="DBF611C4"/>
@@ -10669,7 +13425,7 @@
     <w:abstractNumId w:val="9"/>
   </w:num>
   <w:num w:numId="9">
-    <w:abstractNumId w:val="19"/>
+    <w:abstractNumId w:val="20"/>
   </w:num>
   <w:num w:numId="10">
     <w:abstractNumId w:val="11"/>
@@ -10678,10 +13434,10 @@
     <w:abstractNumId w:val="8"/>
   </w:num>
   <w:num w:numId="12">
-    <w:abstractNumId w:val="18"/>
+    <w:abstractNumId w:val="19"/>
   </w:num>
   <w:num w:numId="13">
-    <w:abstractNumId w:val="15"/>
+    <w:abstractNumId w:val="16"/>
   </w:num>
   <w:num w:numId="14">
     <w:abstractNumId w:val="2"/>
@@ -10696,34 +13452,40 @@
     <w:abstractNumId w:val="7"/>
   </w:num>
   <w:num w:numId="18">
-    <w:abstractNumId w:val="16"/>
+    <w:abstractNumId w:val="17"/>
   </w:num>
   <w:num w:numId="19">
-    <w:abstractNumId w:val="14"/>
+    <w:abstractNumId w:val="15"/>
   </w:num>
   <w:num w:numId="20">
     <w:abstractNumId w:val="3"/>
   </w:num>
   <w:num w:numId="21">
-    <w:abstractNumId w:val="21"/>
+    <w:abstractNumId w:val="23"/>
   </w:num>
   <w:num w:numId="22">
     <w:abstractNumId w:val="13"/>
   </w:num>
   <w:num w:numId="23">
-    <w:abstractNumId w:val="17"/>
+    <w:abstractNumId w:val="18"/>
   </w:num>
   <w:num w:numId="24">
     <w:abstractNumId w:val="12"/>
   </w:num>
   <w:num w:numId="25">
-    <w:abstractNumId w:val="20"/>
+    <w:abstractNumId w:val="22"/>
   </w:num>
   <w:num w:numId="26">
     <w:abstractNumId w:val="6"/>
   </w:num>
   <w:num w:numId="27">
     <w:abstractNumId w:val="10"/>
+  </w:num>
+  <w:num w:numId="28">
+    <w:abstractNumId w:val="14"/>
+  </w:num>
+  <w:num w:numId="29">
+    <w:abstractNumId w:val="21"/>
   </w:num>
 </w:numbering>
 </file>
@@ -10755,6 +13517,7 @@
     <w:lsdException w:name="Subtitle" w:qFormat="1"/>
     <w:lsdException w:name="Strong" w:qFormat="1"/>
     <w:lsdException w:name="Emphasis" w:qFormat="1"/>
+    <w:lsdException w:name="Table Grid" w:uiPriority="59"/>
     <w:lsdException w:name="Placeholder Text" w:semiHidden="1" w:uiPriority="99"/>
     <w:lsdException w:name="No Spacing" w:uiPriority="1" w:qFormat="1"/>
     <w:lsdException w:name="Light Shading" w:uiPriority="60"/>
@@ -10974,6 +13737,22 @@
       <w:ind w:left="240"/>
     </w:pPr>
   </w:style>
+  <w:style w:type="table" w:styleId="a6">
+    <w:name w:val="Table Grid"/>
+    <w:basedOn w:val="a3"/>
+    <w:uiPriority w:val="59"/>
+    <w:rsid w:val="00AE54B6"/>
+    <w:tblPr>
+      <w:tblBorders>
+        <w:top w:val="single" w:sz="4" w:space="0" w:color="auto"/>
+        <w:left w:val="single" w:sz="4" w:space="0" w:color="auto"/>
+        <w:bottom w:val="single" w:sz="4" w:space="0" w:color="auto"/>
+        <w:right w:val="single" w:sz="4" w:space="0" w:color="auto"/>
+        <w:insideH w:val="single" w:sz="4" w:space="0" w:color="auto"/>
+        <w:insideV w:val="single" w:sz="4" w:space="0" w:color="auto"/>
+      </w:tblBorders>
+    </w:tblPr>
+  </w:style>
 </w:styles>
 </file>
 
@@ -11004,6 +13783,7 @@
     <w:lsdException w:name="Subtitle" w:qFormat="1"/>
     <w:lsdException w:name="Strong" w:qFormat="1"/>
     <w:lsdException w:name="Emphasis" w:qFormat="1"/>
+    <w:lsdException w:name="Table Grid" w:uiPriority="59"/>
     <w:lsdException w:name="Placeholder Text" w:semiHidden="1" w:uiPriority="99"/>
     <w:lsdException w:name="No Spacing" w:uiPriority="1" w:qFormat="1"/>
     <w:lsdException w:name="Light Shading" w:uiPriority="60"/>
@@ -11222,6 +14002,22 @@
     <w:pPr>
       <w:ind w:left="240"/>
     </w:pPr>
+  </w:style>
+  <w:style w:type="table" w:styleId="a6">
+    <w:name w:val="Table Grid"/>
+    <w:basedOn w:val="a3"/>
+    <w:uiPriority w:val="59"/>
+    <w:rsid w:val="00AE54B6"/>
+    <w:tblPr>
+      <w:tblBorders>
+        <w:top w:val="single" w:sz="4" w:space="0" w:color="auto"/>
+        <w:left w:val="single" w:sz="4" w:space="0" w:color="auto"/>
+        <w:bottom w:val="single" w:sz="4" w:space="0" w:color="auto"/>
+        <w:right w:val="single" w:sz="4" w:space="0" w:color="auto"/>
+        <w:insideH w:val="single" w:sz="4" w:space="0" w:color="auto"/>
+        <w:insideV w:val="single" w:sz="4" w:space="0" w:color="auto"/>
+      </w:tblBorders>
+    </w:tblPr>
   </w:style>
 </w:styles>
 </file>

</xml_diff>